<commit_message>
Minor fix of RSZES documentation
</commit_message>
<xml_diff>
--- a/doc/RSZES/DigitalHome-RSZES.docx
+++ b/doc/RSZES/DigitalHome-RSZES.docx
@@ -1,6 +1,6 @@
 
 <file path=word/document.xml><?xml version="1.0" encoding="utf-8"?>
-<w:document xmlns:wpc="http://schemas.microsoft.com/office/word/2010/wordprocessingCanvas" xmlns:cx="http://schemas.microsoft.com/office/drawing/2014/chartex" xmlns:cx1="http://schemas.microsoft.com/office/drawing/2015/9/8/chartex" xmlns:cx2="http://schemas.microsoft.com/office/drawing/2015/10/21/chartex" xmlns:cx3="http://schemas.microsoft.com/office/drawing/2016/5/9/chartex" xmlns:cx4="http://schemas.microsoft.com/office/drawing/2016/5/10/chartex" xmlns:cx5="http://schemas.microsoft.com/office/drawing/2016/5/11/chartex" xmlns:cx6="http://schemas.microsoft.com/office/drawing/2016/5/12/chartex" xmlns:cx7="http://schemas.microsoft.com/office/drawing/2016/5/13/chartex" xmlns:cx8="http://schemas.microsoft.com/office/drawing/2016/5/14/chartex" xmlns:mc="http://schemas.openxmlformats.org/markup-compatibility/2006" xmlns:aink="http://schemas.microsoft.com/office/drawing/2016/ink" xmlns:am3d="http://schemas.microsoft.com/office/drawing/2017/model3d" xmlns:o="urn:schemas-microsoft-com:office:office" xmlns:oel="http://schemas.microsoft.com/office/2019/extlst" xmlns:r="http://schemas.openxmlformats.org/officeDocument/2006/relationships" xmlns:m="http://schemas.openxmlformats.org/officeDocument/2006/math" xmlns:v="urn:schemas-microsoft-com:vml" xmlns:wp14="http://schemas.microsoft.com/office/word/2010/wordprocessingDrawing" xmlns:wp="http://schemas.openxmlformats.org/drawingml/2006/wordprocessingDrawing" xmlns:w10="urn:schemas-microsoft-com:office:word" xmlns:w="http://schemas.openxmlformats.org/wordprocessingml/2006/main" xmlns:w14="http://schemas.microsoft.com/office/word/2010/wordml" xmlns:w15="http://schemas.microsoft.com/office/word/2012/wordml" xmlns:w16cex="http://schemas.microsoft.com/office/word/2018/wordml/cex" xmlns:w16cid="http://schemas.microsoft.com/office/word/2016/wordml/cid" xmlns:w16="http://schemas.microsoft.com/office/word/2018/wordml" xmlns:w16sdtdh="http://schemas.microsoft.com/office/word/2020/wordml/sdtdatahash" xmlns:w16se="http://schemas.microsoft.com/office/word/2015/wordml/symex" xmlns:wpg="http://schemas.microsoft.com/office/word/2010/wordprocessingGroup" xmlns:wpi="http://schemas.microsoft.com/office/word/2010/wordprocessingInk" xmlns:wne="http://schemas.microsoft.com/office/word/2006/wordml" xmlns:wps="http://schemas.microsoft.com/office/word/2010/wordprocessingShape" mc:Ignorable="w14 w15 w16se w16cid w16 w16cex w16sdtdh wp14">
+<w:document xmlns:wpc="http://schemas.microsoft.com/office/word/2010/wordprocessingCanvas" xmlns:cx="http://schemas.microsoft.com/office/drawing/2014/chartex" xmlns:cx1="http://schemas.microsoft.com/office/drawing/2015/9/8/chartex" xmlns:mc="http://schemas.openxmlformats.org/markup-compatibility/2006" xmlns:o="urn:schemas-microsoft-com:office:office" xmlns:r="http://schemas.openxmlformats.org/officeDocument/2006/relationships" xmlns:m="http://schemas.openxmlformats.org/officeDocument/2006/math" xmlns:v="urn:schemas-microsoft-com:vml" xmlns:wp14="http://schemas.microsoft.com/office/word/2010/wordprocessingDrawing" xmlns:wp="http://schemas.openxmlformats.org/drawingml/2006/wordprocessingDrawing" xmlns:w10="urn:schemas-microsoft-com:office:word" xmlns:w="http://schemas.openxmlformats.org/wordprocessingml/2006/main" xmlns:w14="http://schemas.microsoft.com/office/word/2010/wordml" xmlns:w15="http://schemas.microsoft.com/office/word/2012/wordml" xmlns:w16se="http://schemas.microsoft.com/office/word/2015/wordml/symex" xmlns:wpg="http://schemas.microsoft.com/office/word/2010/wordprocessingGroup" xmlns:wpi="http://schemas.microsoft.com/office/word/2010/wordprocessingInk" xmlns:wne="http://schemas.microsoft.com/office/word/2006/wordml" xmlns:wps="http://schemas.microsoft.com/office/word/2010/wordprocessingShape" mc:Ignorable="w14 w15 w16se wp14">
   <w:body>
     <w:p>
       <w:pPr>
@@ -10,6 +10,7 @@
           <w:bCs/>
           <w:sz w:val="32"/>
           <w:szCs w:val="32"/>
+          <w:lang w:val="de-DE"/>
         </w:rPr>
       </w:pPr>
       <w:r>
@@ -145,6 +146,7 @@
           <w:bCs/>
           <w:sz w:val="32"/>
           <w:szCs w:val="32"/>
+          <w:lang w:val="de-DE"/>
         </w:rPr>
         <w:t>UNIVERZITET U NOVOM SADU</w:t>
       </w:r>
@@ -154,6 +156,7 @@
           <w:bCs/>
           <w:sz w:val="32"/>
           <w:szCs w:val="32"/>
+          <w:lang w:val="de-DE"/>
         </w:rPr>
         <w:br/>
         <w:t xml:space="preserve"> </w:t>
@@ -164,6 +167,7 @@
           <w:bCs/>
           <w:sz w:val="32"/>
           <w:szCs w:val="32"/>
+          <w:lang w:val="de-DE"/>
         </w:rPr>
         <w:t>FAKULTET TEHNIČKIH NAUKA U NOVOM SADU</w:t>
       </w:r>
@@ -173,6 +177,7 @@
           <w:bCs/>
           <w:sz w:val="32"/>
           <w:szCs w:val="32"/>
+          <w:lang w:val="de-DE"/>
         </w:rPr>
         <w:br/>
       </w:r>
@@ -358,6 +363,7 @@
         <w:rPr>
           <w:sz w:val="28"/>
           <w:szCs w:val="28"/>
+          <w:lang w:val="bs-Latn-BA"/>
         </w:rPr>
       </w:pPr>
     </w:p>
@@ -366,6 +372,7 @@
         <w:rPr>
           <w:sz w:val="28"/>
           <w:szCs w:val="28"/>
+          <w:lang w:val="bs-Latn-BA"/>
         </w:rPr>
       </w:pPr>
     </w:p>
@@ -374,6 +381,7 @@
         <w:rPr>
           <w:sz w:val="28"/>
           <w:szCs w:val="28"/>
+          <w:lang w:val="bs-Latn-BA"/>
         </w:rPr>
       </w:pPr>
     </w:p>
@@ -382,6 +390,7 @@
         <w:rPr>
           <w:sz w:val="28"/>
           <w:szCs w:val="28"/>
+          <w:lang w:val="bs-Latn-BA"/>
         </w:rPr>
       </w:pPr>
     </w:p>
@@ -390,6 +399,7 @@
         <w:rPr>
           <w:sz w:val="28"/>
           <w:szCs w:val="28"/>
+          <w:lang w:val="bs-Latn-BA"/>
         </w:rPr>
       </w:pPr>
     </w:p>
@@ -398,6 +408,7 @@
         <w:rPr>
           <w:sz w:val="28"/>
           <w:szCs w:val="28"/>
+          <w:lang w:val="bs-Latn-BA"/>
         </w:rPr>
       </w:pPr>
     </w:p>
@@ -406,6 +417,7 @@
         <w:rPr>
           <w:sz w:val="28"/>
           <w:szCs w:val="28"/>
+          <w:lang w:val="bs-Latn-BA"/>
         </w:rPr>
       </w:pPr>
     </w:p>
@@ -414,6 +426,7 @@
         <w:rPr>
           <w:sz w:val="28"/>
           <w:szCs w:val="28"/>
+          <w:lang w:val="bs-Latn-BA"/>
         </w:rPr>
       </w:pPr>
     </w:p>
@@ -422,6 +435,7 @@
         <w:rPr>
           <w:sz w:val="28"/>
           <w:szCs w:val="28"/>
+          <w:lang w:val="bs-Latn-BA"/>
         </w:rPr>
       </w:pPr>
     </w:p>
@@ -430,6 +444,7 @@
         <w:rPr>
           <w:sz w:val="28"/>
           <w:szCs w:val="28"/>
+          <w:lang w:val="bs-Latn-BA"/>
         </w:rPr>
       </w:pPr>
     </w:p>
@@ -438,6 +453,7 @@
         <w:rPr>
           <w:sz w:val="28"/>
           <w:szCs w:val="28"/>
+          <w:lang w:val="bs-Latn-BA"/>
         </w:rPr>
       </w:pPr>
     </w:p>
@@ -447,6 +463,7 @@
         <w:rPr>
           <w:sz w:val="28"/>
           <w:szCs w:val="28"/>
+          <w:lang w:val="bs-Latn-BA"/>
         </w:rPr>
       </w:pPr>
       <w:r>
@@ -461,6 +478,7 @@
         <w:rPr>
           <w:sz w:val="28"/>
           <w:szCs w:val="28"/>
+          <w:lang w:val="bs-Latn-BA"/>
         </w:rPr>
         <w:t>:</w:t>
       </w:r>
@@ -468,6 +486,7 @@
         <w:rPr>
           <w:sz w:val="28"/>
           <w:szCs w:val="28"/>
+          <w:lang w:val="bs-Latn-BA"/>
         </w:rPr>
         <w:tab/>
       </w:r>
@@ -475,6 +494,7 @@
         <w:rPr>
           <w:sz w:val="28"/>
           <w:szCs w:val="28"/>
+          <w:lang w:val="bs-Latn-BA"/>
         </w:rPr>
         <w:tab/>
       </w:r>
@@ -482,6 +502,7 @@
         <w:rPr>
           <w:sz w:val="28"/>
           <w:szCs w:val="28"/>
+          <w:lang w:val="bs-Latn-BA"/>
         </w:rPr>
         <w:tab/>
       </w:r>
@@ -489,6 +510,7 @@
         <w:rPr>
           <w:sz w:val="28"/>
           <w:szCs w:val="28"/>
+          <w:lang w:val="bs-Latn-BA"/>
         </w:rPr>
         <w:tab/>
       </w:r>
@@ -496,6 +518,7 @@
         <w:rPr>
           <w:sz w:val="28"/>
           <w:szCs w:val="28"/>
+          <w:lang w:val="bs-Latn-BA"/>
         </w:rPr>
         <w:tab/>
       </w:r>
@@ -503,6 +526,7 @@
         <w:rPr>
           <w:sz w:val="28"/>
           <w:szCs w:val="28"/>
+          <w:lang w:val="bs-Latn-BA"/>
         </w:rPr>
         <w:tab/>
       </w:r>
@@ -510,6 +534,7 @@
         <w:rPr>
           <w:sz w:val="28"/>
           <w:szCs w:val="28"/>
+          <w:lang w:val="bs-Latn-BA"/>
         </w:rPr>
         <w:tab/>
       </w:r>
@@ -525,6 +550,7 @@
         <w:rPr>
           <w:sz w:val="28"/>
           <w:szCs w:val="28"/>
+          <w:lang w:val="bs-Latn-BA"/>
         </w:rPr>
         <w:t>:</w:t>
       </w:r>
@@ -532,6 +558,7 @@
         <w:rPr>
           <w:sz w:val="28"/>
           <w:szCs w:val="28"/>
+          <w:lang w:val="bs-Latn-BA"/>
         </w:rPr>
         <w:br/>
       </w:r>
@@ -662,6 +689,9 @@
     <w:p>
       <w:pPr>
         <w:jc w:val="left"/>
+        <w:rPr>
+          <w:lang w:val="bs-Latn-BA"/>
+        </w:rPr>
       </w:pPr>
     </w:p>
     <w:p>
@@ -2700,17 +2730,40 @@
         </w:rPr>
       </w:pPr>
       <w:r>
+        <w:rPr>
+          <w:lang w:val="de-DE"/>
+        </w:rPr>
         <w:t xml:space="preserve">Slika </w:t>
       </w:r>
-      <w:fldSimple w:instr=" SEQ Slika \* ARABIC ">
-        <w:r>
-          <w:rPr>
-            <w:noProof/>
-          </w:rPr>
-          <w:t>1</w:t>
-        </w:r>
-      </w:fldSimple>
-      <w:r>
+      <w:r>
+        <w:fldChar w:fldCharType="begin"/>
+      </w:r>
+      <w:r>
+        <w:rPr>
+          <w:lang w:val="de-DE"/>
+        </w:rPr>
+        <w:instrText xml:space="preserve"> SEQ Slika \* ARABIC </w:instrText>
+      </w:r>
+      <w:r>
+        <w:fldChar w:fldCharType="separate"/>
+      </w:r>
+      <w:r>
+        <w:rPr>
+          <w:noProof/>
+          <w:lang w:val="de-DE"/>
+        </w:rPr>
+        <w:t>1</w:t>
+      </w:r>
+      <w:r>
+        <w:rPr>
+          <w:noProof/>
+        </w:rPr>
+        <w:fldChar w:fldCharType="end"/>
+      </w:r>
+      <w:r>
+        <w:rPr>
+          <w:lang w:val="de-DE"/>
+        </w:rPr>
         <w:t xml:space="preserve">.  </w:t>
       </w:r>
       <w:r>
@@ -2765,15 +2818,135 @@
     <w:p>
       <w:pPr>
         <w:ind w:firstLine="720"/>
-      </w:pPr>
-      <w:r>
-        <w:t>Kao što je već spomenuto u uvodnom delu, u implementaciji</w:t>
-      </w:r>
-      <w:r>
+        <w:rPr>
+          <w:lang w:val="sr-Cyrl-RS"/>
+        </w:rPr>
+      </w:pPr>
+      <w:r>
+        <w:t>Kao</w:t>
+      </w:r>
+      <w:r>
+        <w:rPr>
+          <w:lang w:val="sr-Cyrl-RS"/>
+        </w:rPr>
+        <w:t xml:space="preserve"> š</w:t>
+      </w:r>
+      <w:r>
+        <w:t>to</w:t>
+      </w:r>
+      <w:r>
+        <w:rPr>
+          <w:lang w:val="sr-Cyrl-RS"/>
+        </w:rPr>
         <w:t xml:space="preserve"> </w:t>
       </w:r>
       <w:r>
-        <w:t xml:space="preserve">sistema korišćen je </w:t>
+        <w:t>je</w:t>
+      </w:r>
+      <w:r>
+        <w:rPr>
+          <w:lang w:val="sr-Cyrl-RS"/>
+        </w:rPr>
+        <w:t xml:space="preserve"> </w:t>
+      </w:r>
+      <w:r>
+        <w:t>ve</w:t>
+      </w:r>
+      <w:r>
+        <w:rPr>
+          <w:lang w:val="sr-Cyrl-RS"/>
+        </w:rPr>
+        <w:t xml:space="preserve">ć </w:t>
+      </w:r>
+      <w:r>
+        <w:t>spomenuto</w:t>
+      </w:r>
+      <w:r>
+        <w:rPr>
+          <w:lang w:val="sr-Cyrl-RS"/>
+        </w:rPr>
+        <w:t xml:space="preserve"> </w:t>
+      </w:r>
+      <w:r>
+        <w:t>u</w:t>
+      </w:r>
+      <w:r>
+        <w:rPr>
+          <w:lang w:val="sr-Cyrl-RS"/>
+        </w:rPr>
+        <w:t xml:space="preserve"> </w:t>
+      </w:r>
+      <w:r>
+        <w:t>uvodnom</w:t>
+      </w:r>
+      <w:r>
+        <w:rPr>
+          <w:lang w:val="sr-Cyrl-RS"/>
+        </w:rPr>
+        <w:t xml:space="preserve"> </w:t>
+      </w:r>
+      <w:r>
+        <w:t>delu</w:t>
+      </w:r>
+      <w:r>
+        <w:rPr>
+          <w:lang w:val="sr-Cyrl-RS"/>
+        </w:rPr>
+        <w:t xml:space="preserve">, </w:t>
+      </w:r>
+      <w:r>
+        <w:t>u</w:t>
+      </w:r>
+      <w:r>
+        <w:rPr>
+          <w:lang w:val="sr-Cyrl-RS"/>
+        </w:rPr>
+        <w:t xml:space="preserve"> </w:t>
+      </w:r>
+      <w:r>
+        <w:t>implementaciji</w:t>
+      </w:r>
+      <w:r>
+        <w:rPr>
+          <w:lang w:val="sr-Cyrl-RS"/>
+        </w:rPr>
+        <w:t xml:space="preserve"> </w:t>
+      </w:r>
+      <w:r>
+        <w:t>sistema</w:t>
+      </w:r>
+      <w:r>
+        <w:rPr>
+          <w:lang w:val="sr-Cyrl-RS"/>
+        </w:rPr>
+        <w:t xml:space="preserve"> </w:t>
+      </w:r>
+      <w:r>
+        <w:t>kori</w:t>
+      </w:r>
+      <w:r>
+        <w:rPr>
+          <w:lang w:val="sr-Cyrl-RS"/>
+        </w:rPr>
+        <w:t>šć</w:t>
+      </w:r>
+      <w:r>
+        <w:t>en</w:t>
+      </w:r>
+      <w:r>
+        <w:rPr>
+          <w:lang w:val="sr-Cyrl-RS"/>
+        </w:rPr>
+        <w:t xml:space="preserve"> </w:t>
+      </w:r>
+      <w:r>
+        <w:t>je</w:t>
+      </w:r>
+      <w:r>
+        <w:rPr>
+          <w:lang w:val="sr-Cyrl-RS"/>
+        </w:rPr>
+        <w:t xml:space="preserve"> </w:t>
       </w:r>
       <w:r>
         <w:rPr>
@@ -2783,16 +2956,46 @@
         <w:t>javascript</w:t>
       </w:r>
       <w:r>
+        <w:rPr>
+          <w:lang w:val="sr-Cyrl-RS"/>
+        </w:rPr>
         <w:t xml:space="preserve"> </w:t>
       </w:r>
       <w:r>
-        <w:t>programski jezik</w:t>
-      </w:r>
-      <w:r>
+        <w:t>programski</w:t>
+      </w:r>
+      <w:r>
+        <w:rPr>
+          <w:lang w:val="sr-Cyrl-RS"/>
+        </w:rPr>
+        <w:t xml:space="preserve"> </w:t>
+      </w:r>
+      <w:r>
+        <w:t>jezik</w:t>
+      </w:r>
+      <w:r>
+        <w:rPr>
+          <w:lang w:val="sr-Cyrl-RS"/>
+        </w:rPr>
         <w:t xml:space="preserve">, </w:t>
       </w:r>
       <w:r>
-        <w:t xml:space="preserve">kako na </w:t>
+        <w:t>kako</w:t>
+      </w:r>
+      <w:r>
+        <w:rPr>
+          <w:lang w:val="sr-Cyrl-RS"/>
+        </w:rPr>
+        <w:t xml:space="preserve"> </w:t>
+      </w:r>
+      <w:r>
+        <w:t>na</w:t>
+      </w:r>
+      <w:r>
+        <w:rPr>
+          <w:lang w:val="sr-Cyrl-RS"/>
+        </w:rPr>
+        <w:t xml:space="preserve"> </w:t>
       </w:r>
       <w:r>
         <w:rPr>
@@ -2806,13 +3009,61 @@
           <w:i/>
           <w:iCs/>
         </w:rPr>
-        <w:t>ront-end</w:t>
-      </w:r>
-      <w:r>
+        <w:t>ront</w:t>
+      </w:r>
+      <w:r>
+        <w:rPr>
+          <w:i/>
+          <w:iCs/>
+          <w:lang w:val="sr-Cyrl-RS"/>
+        </w:rPr>
+        <w:t>-</w:t>
+      </w:r>
+      <w:r>
+        <w:rPr>
+          <w:i/>
+          <w:iCs/>
+        </w:rPr>
+        <w:t>end</w:t>
+      </w:r>
+      <w:r>
+        <w:rPr>
+          <w:lang w:val="sr-Cyrl-RS"/>
+        </w:rPr>
         <w:t>,</w:t>
       </w:r>
       <w:r>
-        <w:t xml:space="preserve"> tako i na </w:t>
+        <w:rPr>
+          <w:lang w:val="sr-Cyrl-RS"/>
+        </w:rPr>
+        <w:t xml:space="preserve"> </w:t>
+      </w:r>
+      <w:r>
+        <w:t>tako</w:t>
+      </w:r>
+      <w:r>
+        <w:rPr>
+          <w:lang w:val="sr-Cyrl-RS"/>
+        </w:rPr>
+        <w:t xml:space="preserve"> </w:t>
+      </w:r>
+      <w:r>
+        <w:t>i</w:t>
+      </w:r>
+      <w:r>
+        <w:rPr>
+          <w:lang w:val="sr-Cyrl-RS"/>
+        </w:rPr>
+        <w:t xml:space="preserve"> </w:t>
+      </w:r>
+      <w:r>
+        <w:t>na</w:t>
+      </w:r>
+      <w:r>
+        <w:rPr>
+          <w:lang w:val="sr-Cyrl-RS"/>
+        </w:rPr>
+        <w:t xml:space="preserve"> </w:t>
       </w:r>
       <w:r>
         <w:rPr>
@@ -2832,6 +3083,7 @@
         <w:rPr>
           <w:i/>
           <w:iCs/>
+          <w:lang w:val="sr-Cyrl-RS"/>
         </w:rPr>
         <w:t>-</w:t>
       </w:r>
@@ -2843,12 +3095,24 @@
         <w:t>end</w:t>
       </w:r>
       <w:r>
-        <w:t xml:space="preserve"> delu</w:t>
-      </w:r>
-      <w:r>
+        <w:rPr>
+          <w:lang w:val="sr-Cyrl-RS"/>
+        </w:rPr>
+        <w:t xml:space="preserve"> </w:t>
+      </w:r>
+      <w:r>
+        <w:t>delu</w:t>
+      </w:r>
+      <w:r>
+        <w:rPr>
+          <w:lang w:val="sr-Cyrl-RS"/>
+        </w:rPr>
         <w:t>.</w:t>
       </w:r>
       <w:r>
+        <w:rPr>
+          <w:lang w:val="sr-Cyrl-RS"/>
+        </w:rPr>
         <w:t xml:space="preserve"> </w:t>
       </w:r>
       <w:r>
@@ -2859,43 +3123,193 @@
         <w:t>Javascript</w:t>
       </w:r>
       <w:r>
+        <w:rPr>
+          <w:lang w:val="sr-Cyrl-RS"/>
+        </w:rPr>
         <w:t xml:space="preserve"> </w:t>
       </w:r>
       <w:r>
-        <w:t xml:space="preserve">je </w:t>
-      </w:r>
-      <w:r>
-        <w:t>zavisan programski jezik</w:t>
-      </w:r>
-      <w:r>
-        <w:t>, koji se ranije</w:t>
-      </w:r>
-      <w:r>
-        <w:t xml:space="preserve"> mogao</w:t>
-      </w:r>
-      <w:r>
-        <w:t xml:space="preserve"> koristi</w:t>
+        <w:t>je</w:t>
+      </w:r>
+      <w:r>
+        <w:rPr>
+          <w:lang w:val="sr-Cyrl-RS"/>
+        </w:rPr>
+        <w:t xml:space="preserve"> </w:t>
+      </w:r>
+      <w:r>
+        <w:t>zavisan</w:t>
+      </w:r>
+      <w:r>
+        <w:rPr>
+          <w:lang w:val="sr-Cyrl-RS"/>
+        </w:rPr>
+        <w:t xml:space="preserve"> </w:t>
+      </w:r>
+      <w:r>
+        <w:t>programski</w:t>
+      </w:r>
+      <w:r>
+        <w:rPr>
+          <w:lang w:val="sr-Cyrl-RS"/>
+        </w:rPr>
+        <w:t xml:space="preserve"> </w:t>
+      </w:r>
+      <w:r>
+        <w:t>jezik</w:t>
+      </w:r>
+      <w:r>
+        <w:rPr>
+          <w:lang w:val="sr-Cyrl-RS"/>
+        </w:rPr>
+        <w:t xml:space="preserve">, </w:t>
+      </w:r>
+      <w:r>
+        <w:t>koji</w:t>
+      </w:r>
+      <w:r>
+        <w:rPr>
+          <w:lang w:val="sr-Cyrl-RS"/>
+        </w:rPr>
+        <w:t xml:space="preserve"> </w:t>
+      </w:r>
+      <w:r>
+        <w:t>se</w:t>
+      </w:r>
+      <w:r>
+        <w:rPr>
+          <w:lang w:val="sr-Cyrl-RS"/>
+        </w:rPr>
+        <w:t xml:space="preserve"> </w:t>
+      </w:r>
+      <w:r>
+        <w:t>ranije</w:t>
+      </w:r>
+      <w:r>
+        <w:rPr>
+          <w:lang w:val="sr-Cyrl-RS"/>
+        </w:rPr>
+        <w:t xml:space="preserve"> </w:t>
+      </w:r>
+      <w:r>
+        <w:t>mogao</w:t>
+      </w:r>
+      <w:r>
+        <w:rPr>
+          <w:lang w:val="sr-Cyrl-RS"/>
+        </w:rPr>
+        <w:t xml:space="preserve"> </w:t>
+      </w:r>
+      <w:r>
+        <w:t>koristi</w:t>
       </w:r>
       <w:r>
         <w:t>ti</w:t>
       </w:r>
       <w:r>
+        <w:rPr>
+          <w:lang w:val="sr-Cyrl-RS"/>
+        </w:rPr>
         <w:t xml:space="preserve"> </w:t>
       </w:r>
       <w:r>
-        <w:t xml:space="preserve">isključivo </w:t>
-      </w:r>
-      <w:r>
-        <w:t>na klijentskoj strani</w:t>
-      </w:r>
-      <w:r>
-        <w:t xml:space="preserve">, tj. na </w:t>
-      </w:r>
-      <w:r>
-        <w:t>pretraživaču</w:t>
-      </w:r>
-      <w:r>
-        <w:t xml:space="preserve"> (eng. </w:t>
+        <w:t>isklju</w:t>
+      </w:r>
+      <w:r>
+        <w:rPr>
+          <w:lang w:val="sr-Cyrl-RS"/>
+        </w:rPr>
+        <w:t>č</w:t>
+      </w:r>
+      <w:r>
+        <w:t>ivo</w:t>
+      </w:r>
+      <w:r>
+        <w:rPr>
+          <w:lang w:val="sr-Cyrl-RS"/>
+        </w:rPr>
+        <w:t xml:space="preserve"> </w:t>
+      </w:r>
+      <w:r>
+        <w:t>na</w:t>
+      </w:r>
+      <w:r>
+        <w:rPr>
+          <w:lang w:val="sr-Cyrl-RS"/>
+        </w:rPr>
+        <w:t xml:space="preserve"> </w:t>
+      </w:r>
+      <w:r>
+        <w:t>klijentskoj</w:t>
+      </w:r>
+      <w:r>
+        <w:rPr>
+          <w:lang w:val="sr-Cyrl-RS"/>
+        </w:rPr>
+        <w:t xml:space="preserve"> </w:t>
+      </w:r>
+      <w:r>
+        <w:t>strani</w:t>
+      </w:r>
+      <w:r>
+        <w:rPr>
+          <w:lang w:val="sr-Cyrl-RS"/>
+        </w:rPr>
+        <w:t xml:space="preserve">, </w:t>
+      </w:r>
+      <w:r>
+        <w:t>tj</w:t>
+      </w:r>
+      <w:r>
+        <w:rPr>
+          <w:lang w:val="sr-Cyrl-RS"/>
+        </w:rPr>
+        <w:t xml:space="preserve">. </w:t>
+      </w:r>
+      <w:r>
+        <w:t>na</w:t>
+      </w:r>
+      <w:r>
+        <w:rPr>
+          <w:lang w:val="sr-Cyrl-RS"/>
+        </w:rPr>
+        <w:t xml:space="preserve"> </w:t>
+      </w:r>
+      <w:r>
+        <w:t>pretra</w:t>
+      </w:r>
+      <w:r>
+        <w:rPr>
+          <w:lang w:val="sr-Cyrl-RS"/>
+        </w:rPr>
+        <w:t>ž</w:t>
+      </w:r>
+      <w:r>
+        <w:t>iva</w:t>
+      </w:r>
+      <w:r>
+        <w:rPr>
+          <w:lang w:val="sr-Cyrl-RS"/>
+        </w:rPr>
+        <w:t>č</w:t>
+      </w:r>
+      <w:r>
+        <w:t>u</w:t>
+      </w:r>
+      <w:r>
+        <w:rPr>
+          <w:lang w:val="sr-Cyrl-RS"/>
+        </w:rPr>
+        <w:t xml:space="preserve"> (</w:t>
+      </w:r>
+      <w:r>
+        <w:t>eng</w:t>
+      </w:r>
+      <w:r>
+        <w:rPr>
+          <w:lang w:val="sr-Cyrl-RS"/>
+        </w:rPr>
+        <w:t xml:space="preserve">. </w:t>
       </w:r>
       <w:r>
         <w:rPr>
@@ -2905,41 +3319,178 @@
         <w:t>Browser</w:t>
       </w:r>
       <w:r>
+        <w:rPr>
+          <w:lang w:val="sr-Cyrl-RS"/>
+        </w:rPr>
         <w:t>)</w:t>
       </w:r>
       <w:r>
+        <w:rPr>
+          <w:lang w:val="sr-Cyrl-RS"/>
+        </w:rPr>
         <w:t xml:space="preserve">. </w:t>
       </w:r>
       <w:r>
-        <w:t>Međutim, d</w:t>
-      </w:r>
-      <w:r>
-        <w:t xml:space="preserve">anas </w:t>
-      </w:r>
-      <w:r>
-        <w:t xml:space="preserve">ovaj programksi jezik </w:t>
-      </w:r>
-      <w:r>
-        <w:t xml:space="preserve">moguće </w:t>
-      </w:r>
-      <w:r>
-        <w:t xml:space="preserve">je </w:t>
-      </w:r>
-      <w:r>
-        <w:t xml:space="preserve">koristiti i na serverskoj strani </w:t>
-      </w:r>
-      <w:r>
-        <w:t>zahvaljujući</w:t>
-      </w:r>
-      <w:r>
+        <w:t>Me</w:t>
+      </w:r>
+      <w:r>
+        <w:rPr>
+          <w:lang w:val="sr-Cyrl-RS"/>
+        </w:rPr>
+        <w:t>đ</w:t>
+      </w:r>
+      <w:r>
+        <w:t>utim</w:t>
+      </w:r>
+      <w:r>
+        <w:rPr>
+          <w:lang w:val="sr-Cyrl-RS"/>
+        </w:rPr>
+        <w:t xml:space="preserve">, </w:t>
+      </w:r>
+      <w:r>
+        <w:t>d</w:t>
+      </w:r>
+      <w:r>
+        <w:t>anas</w:t>
+      </w:r>
+      <w:r>
+        <w:rPr>
+          <w:lang w:val="sr-Cyrl-RS"/>
+        </w:rPr>
         <w:t xml:space="preserve"> </w:t>
       </w:r>
       <w:r>
-        <w:rPr>
-          <w:i/>
-          <w:iCs/>
-        </w:rPr>
-        <w:t>Node.</w:t>
+        <w:t>ovaj</w:t>
+      </w:r>
+      <w:r>
+        <w:rPr>
+          <w:lang w:val="sr-Cyrl-RS"/>
+        </w:rPr>
+        <w:t xml:space="preserve"> </w:t>
+      </w:r>
+      <w:r>
+        <w:t>programksi</w:t>
+      </w:r>
+      <w:r>
+        <w:rPr>
+          <w:lang w:val="sr-Cyrl-RS"/>
+        </w:rPr>
+        <w:t xml:space="preserve"> </w:t>
+      </w:r>
+      <w:r>
+        <w:t>jezik</w:t>
+      </w:r>
+      <w:r>
+        <w:rPr>
+          <w:lang w:val="sr-Cyrl-RS"/>
+        </w:rPr>
+        <w:t xml:space="preserve"> </w:t>
+      </w:r>
+      <w:r>
+        <w:t>mogu</w:t>
+      </w:r>
+      <w:r>
+        <w:rPr>
+          <w:lang w:val="sr-Cyrl-RS"/>
+        </w:rPr>
+        <w:t>ć</w:t>
+      </w:r>
+      <w:r>
+        <w:t>e</w:t>
+      </w:r>
+      <w:r>
+        <w:rPr>
+          <w:lang w:val="sr-Cyrl-RS"/>
+        </w:rPr>
+        <w:t xml:space="preserve"> </w:t>
+      </w:r>
+      <w:r>
+        <w:t>je</w:t>
+      </w:r>
+      <w:r>
+        <w:rPr>
+          <w:lang w:val="sr-Cyrl-RS"/>
+        </w:rPr>
+        <w:t xml:space="preserve"> </w:t>
+      </w:r>
+      <w:r>
+        <w:t>koristiti</w:t>
+      </w:r>
+      <w:r>
+        <w:rPr>
+          <w:lang w:val="sr-Cyrl-RS"/>
+        </w:rPr>
+        <w:t xml:space="preserve"> </w:t>
+      </w:r>
+      <w:r>
+        <w:t>i</w:t>
+      </w:r>
+      <w:r>
+        <w:rPr>
+          <w:lang w:val="sr-Cyrl-RS"/>
+        </w:rPr>
+        <w:t xml:space="preserve"> </w:t>
+      </w:r>
+      <w:r>
+        <w:t>na</w:t>
+      </w:r>
+      <w:r>
+        <w:rPr>
+          <w:lang w:val="sr-Cyrl-RS"/>
+        </w:rPr>
+        <w:t xml:space="preserve"> </w:t>
+      </w:r>
+      <w:r>
+        <w:t>serverskoj</w:t>
+      </w:r>
+      <w:r>
+        <w:rPr>
+          <w:lang w:val="sr-Cyrl-RS"/>
+        </w:rPr>
+        <w:t xml:space="preserve"> </w:t>
+      </w:r>
+      <w:r>
+        <w:t>strani</w:t>
+      </w:r>
+      <w:r>
+        <w:rPr>
+          <w:lang w:val="sr-Cyrl-RS"/>
+        </w:rPr>
+        <w:t xml:space="preserve"> </w:t>
+      </w:r>
+      <w:r>
+        <w:t>zahvaljuju</w:t>
+      </w:r>
+      <w:r>
+        <w:rPr>
+          <w:lang w:val="sr-Cyrl-RS"/>
+        </w:rPr>
+        <w:t>ć</w:t>
+      </w:r>
+      <w:r>
+        <w:t>i</w:t>
+      </w:r>
+      <w:r>
+        <w:rPr>
+          <w:lang w:val="sr-Cyrl-RS"/>
+        </w:rPr>
+        <w:t xml:space="preserve"> </w:t>
+      </w:r>
+      <w:r>
+        <w:rPr>
+          <w:i/>
+          <w:iCs/>
+        </w:rPr>
+        <w:t>Node</w:t>
+      </w:r>
+      <w:r>
+        <w:rPr>
+          <w:i/>
+          <w:iCs/>
+          <w:lang w:val="sr-Cyrl-RS"/>
+        </w:rPr>
+        <w:t>.</w:t>
       </w:r>
       <w:r>
         <w:rPr>
@@ -2949,20 +3500,53 @@
         <w:t>js</w:t>
       </w:r>
       <w:r>
-        <w:t xml:space="preserve"> platformi</w:t>
-      </w:r>
-      <w:r>
+        <w:rPr>
+          <w:lang w:val="sr-Cyrl-RS"/>
+        </w:rPr>
+        <w:t xml:space="preserve"> </w:t>
+      </w:r>
+      <w:r>
+        <w:t>platformi</w:t>
+      </w:r>
+      <w:r>
+        <w:rPr>
+          <w:lang w:val="sr-Cyrl-RS"/>
+        </w:rPr>
         <w:t>.</w:t>
       </w:r>
     </w:p>
-    <w:p/>
     <w:p>
       <w:pPr>
+        <w:rPr>
+          <w:lang w:val="sr-Cyrl-RS"/>
+        </w:rPr>
+      </w:pPr>
+    </w:p>
+    <w:p>
+      <w:pPr>
         <w:pStyle w:val="Heading2"/>
+        <w:rPr>
+          <w:lang w:val="sr-Cyrl-RS"/>
+        </w:rPr>
       </w:pPr>
       <w:bookmarkStart w:id="2" w:name="_Toc114793051"/>
       <w:r>
-        <w:t>2.1 Node.js</w:t>
+        <w:rPr>
+          <w:lang w:val="sr-Cyrl-RS"/>
+        </w:rPr>
+        <w:t xml:space="preserve">2.1 </w:t>
+      </w:r>
+      <w:r>
+        <w:t>Node</w:t>
+      </w:r>
+      <w:r>
+        <w:rPr>
+          <w:lang w:val="sr-Cyrl-RS"/>
+        </w:rPr>
+        <w:t>.</w:t>
+      </w:r>
+      <w:r>
+        <w:t>js</w:t>
       </w:r>
       <w:bookmarkEnd w:id="2"/>
     </w:p>
@@ -3452,14 +4036,27 @@
       <w:r>
         <w:t xml:space="preserve">Slika </w:t>
       </w:r>
-      <w:fldSimple w:instr=" SEQ Slika \* ARABIC ">
-        <w:r>
-          <w:rPr>
-            <w:noProof/>
-          </w:rPr>
-          <w:t>2</w:t>
-        </w:r>
-      </w:fldSimple>
+      <w:r>
+        <w:fldChar w:fldCharType="begin"/>
+      </w:r>
+      <w:r>
+        <w:instrText xml:space="preserve"> SEQ Slika \* ARABIC </w:instrText>
+      </w:r>
+      <w:r>
+        <w:fldChar w:fldCharType="separate"/>
+      </w:r>
+      <w:r>
+        <w:rPr>
+          <w:noProof/>
+        </w:rPr>
+        <w:t>2</w:t>
+      </w:r>
+      <w:r>
+        <w:rPr>
+          <w:noProof/>
+        </w:rPr>
+        <w:fldChar w:fldCharType="end"/>
+      </w:r>
       <w:r>
         <w:t>.  Poređenje Multi-threading vs. Node.js servera</w:t>
       </w:r>
@@ -4156,79 +4753,135 @@
       <w:r>
         <w:t xml:space="preserve">Slika </w:t>
       </w:r>
-      <w:fldSimple w:instr=" SEQ Slika \* ARABIC ">
-        <w:r>
-          <w:rPr>
-            <w:noProof/>
-          </w:rPr>
-          <w:t>3</w:t>
-        </w:r>
-      </w:fldSimple>
+      <w:r>
+        <w:fldChar w:fldCharType="begin"/>
+      </w:r>
+      <w:r>
+        <w:instrText xml:space="preserve"> SEQ Slika \* ARABIC </w:instrText>
+      </w:r>
+      <w:r>
+        <w:fldChar w:fldCharType="separate"/>
+      </w:r>
+      <w:r>
+        <w:rPr>
+          <w:noProof/>
+        </w:rPr>
+        <w:t>3</w:t>
+      </w:r>
+      <w:r>
+        <w:rPr>
+          <w:noProof/>
+        </w:rPr>
+        <w:fldChar w:fldCharType="end"/>
+      </w:r>
       <w:r>
         <w:t>.  Mongoose kao sprega između MongoDB i Node.js</w:t>
       </w:r>
     </w:p>
     <w:p>
+      <w:pPr>
+        <w:rPr>
+          <w:lang w:val="de-DE"/>
+        </w:rPr>
+      </w:pPr>
       <w:r>
         <w:tab/>
+      </w:r>
+      <w:r>
+        <w:rPr>
+          <w:lang w:val="de-DE"/>
+        </w:rPr>
         <w:t xml:space="preserve">Za </w:t>
       </w:r>
       <w:r>
+        <w:rPr>
+          <w:lang w:val="de-DE"/>
+        </w:rPr>
         <w:t>baz</w:t>
       </w:r>
       <w:r>
+        <w:rPr>
+          <w:lang w:val="de-DE"/>
+        </w:rPr>
         <w:t>u</w:t>
       </w:r>
       <w:r>
+        <w:rPr>
+          <w:lang w:val="de-DE"/>
+        </w:rPr>
         <w:t xml:space="preserve"> podataka korišćen je </w:t>
       </w:r>
       <w:r>
         <w:rPr>
           <w:i/>
           <w:iCs/>
+          <w:lang w:val="de-DE"/>
         </w:rPr>
         <w:t>MongoDB</w:t>
       </w:r>
       <w:r>
+        <w:rPr>
+          <w:lang w:val="de-DE"/>
+        </w:rPr>
         <w:t xml:space="preserve">. S obzirom </w:t>
       </w:r>
       <w:r>
+        <w:rPr>
+          <w:lang w:val="de-DE"/>
+        </w:rPr>
         <w:t xml:space="preserve">da </w:t>
       </w:r>
       <w:r>
+        <w:rPr>
+          <w:lang w:val="de-DE"/>
+        </w:rPr>
         <w:t>je ovo baza podata bez šeme (</w:t>
       </w:r>
       <w:r>
         <w:rPr>
           <w:i/>
           <w:iCs/>
+          <w:lang w:val="de-DE"/>
         </w:rPr>
         <w:t>NoSQL</w:t>
       </w:r>
       <w:r>
+        <w:rPr>
+          <w:lang w:val="de-DE"/>
+        </w:rPr>
         <w:t>) mo</w:t>
       </w:r>
       <w:r>
+        <w:rPr>
+          <w:lang w:val="de-DE"/>
+        </w:rPr>
         <w:t>gu</w:t>
       </w:r>
       <w:r>
+        <w:rPr>
+          <w:lang w:val="de-DE"/>
+        </w:rPr>
         <w:t xml:space="preserve"> se skladištiti </w:t>
       </w:r>
       <w:r>
         <w:rPr>
           <w:i/>
           <w:iCs/>
+          <w:lang w:val="de-DE"/>
         </w:rPr>
         <w:t>JSON</w:t>
       </w:r>
       <w:r>
+        <w:rPr>
+          <w:lang w:val="de-DE"/>
+        </w:rPr>
         <w:t xml:space="preserve"> dokumenti u njoj, gde struktura ovih dokumenata može </w:t>
       </w:r>
       <w:r>
-        <w:t>da varira</w:t>
-      </w:r>
-      <w:r>
-        <w:t xml:space="preserve">, </w:t>
+        <w:rPr>
+          <w:lang w:val="de-DE"/>
+        </w:rPr>
+        <w:t xml:space="preserve">da varira, </w:t>
       </w:r>
       <w:r>
         <w:rPr>
@@ -4237,27 +4890,48 @@
         <w:t xml:space="preserve">što </w:t>
       </w:r>
       <w:r>
+        <w:rPr>
+          <w:lang w:val="de-DE"/>
+        </w:rPr>
         <w:t xml:space="preserve">predstavlja prednost u odnosu na </w:t>
       </w:r>
       <w:r>
         <w:rPr>
           <w:i/>
           <w:iCs/>
+          <w:lang w:val="de-DE"/>
         </w:rPr>
         <w:t>SQL</w:t>
       </w:r>
       <w:r>
+        <w:rPr>
+          <w:lang w:val="de-DE"/>
+        </w:rPr>
         <w:t xml:space="preserve"> jer ubrzava razvoj aplikacije i smanjuje složenost primen</w:t>
       </w:r>
       <w:r>
+        <w:rPr>
+          <w:lang w:val="de-DE"/>
+        </w:rPr>
         <w:t>e</w:t>
       </w:r>
       <w:r>
+        <w:rPr>
+          <w:lang w:val="de-DE"/>
+        </w:rPr>
         <w:t>.</w:t>
       </w:r>
     </w:p>
     <w:p>
-      <w:r>
+      <w:pPr>
+        <w:rPr>
+          <w:lang w:val="de-DE"/>
+        </w:rPr>
+      </w:pPr>
+      <w:r>
+        <w:rPr>
+          <w:lang w:val="de-DE"/>
+        </w:rPr>
         <w:tab/>
         <w:t xml:space="preserve">Bazu je moguće pratiti i kontrolisati uz pomoć alata koji se zove </w:t>
       </w:r>
@@ -4265,22 +4939,38 @@
         <w:rPr>
           <w:i/>
           <w:iCs/>
+          <w:lang w:val="de-DE"/>
         </w:rPr>
         <w:t>MongoDB Compass</w:t>
       </w:r>
       <w:r>
+        <w:rPr>
+          <w:lang w:val="de-DE"/>
+        </w:rPr>
         <w:t xml:space="preserve">. Naime, ovaj alat se povezuje </w:t>
       </w:r>
       <w:r>
+        <w:rPr>
+          <w:lang w:val="de-DE"/>
+        </w:rPr>
         <w:t>sa</w:t>
       </w:r>
       <w:r>
+        <w:rPr>
+          <w:lang w:val="de-DE"/>
+        </w:rPr>
         <w:t xml:space="preserve"> </w:t>
       </w:r>
       <w:r>
+        <w:rPr>
+          <w:lang w:val="de-DE"/>
+        </w:rPr>
         <w:t>bazom</w:t>
       </w:r>
       <w:r>
+        <w:rPr>
+          <w:lang w:val="de-DE"/>
+        </w:rPr>
         <w:t xml:space="preserve">, </w:t>
       </w:r>
       <w:r>
@@ -4290,55 +4980,71 @@
         <w:t xml:space="preserve">na način </w:t>
       </w:r>
       <w:r>
+        <w:rPr>
+          <w:lang w:val="de-DE"/>
+        </w:rPr>
         <w:t>na koji</w:t>
       </w:r>
       <w:r>
+        <w:rPr>
+          <w:lang w:val="de-DE"/>
+        </w:rPr>
         <w:t xml:space="preserve"> to radi i server, te je potrebno proslediti </w:t>
       </w:r>
       <w:r>
         <w:rPr>
           <w:i/>
           <w:iCs/>
+          <w:lang w:val="de-DE"/>
         </w:rPr>
         <w:t>IP</w:t>
       </w:r>
       <w:r>
+        <w:rPr>
+          <w:lang w:val="de-DE"/>
+        </w:rPr>
         <w:t xml:space="preserve"> adresu, port i ime baze. Kada </w:t>
       </w:r>
       <w:r>
         <w:rPr>
           <w:i/>
           <w:iCs/>
-        </w:rPr>
-        <w:t xml:space="preserve">MongoDB </w:t>
-      </w:r>
-      <w:r>
-        <w:rPr>
-          <w:i/>
-          <w:iCs/>
-        </w:rPr>
-        <w:t>Compass</w:t>
-      </w:r>
-      <w:r>
-        <w:t xml:space="preserve"> uspešno pristupi bazi, </w:t>
-      </w:r>
-      <w:r>
-        <w:t>korisnik</w:t>
-      </w:r>
-      <w:r>
-        <w:t xml:space="preserve"> dobija grafički prikaz podataka, gde je moguće ručno modifikovati bazu, ako za tim postoji potreba. Alat je veoma koristan u fazi razvoja</w:t>
-      </w:r>
-      <w:r>
+          <w:lang w:val="de-DE"/>
+        </w:rPr>
+        <w:t>MongoDB Compass</w:t>
+      </w:r>
+      <w:r>
+        <w:rPr>
+          <w:lang w:val="de-DE"/>
+        </w:rPr>
+        <w:t xml:space="preserve"> uspešno pristupi bazi, korisnik dobija grafički prikaz podataka, gde je moguće ručno modifikovati bazu, ako za tim postoji potreba. Alat je veoma koristan u fazi razvoja</w:t>
+      </w:r>
+      <w:r>
+        <w:rPr>
+          <w:lang w:val="de-DE"/>
+        </w:rPr>
         <w:t xml:space="preserve">, a sigurno ima značaj </w:t>
       </w:r>
       <w:r>
+        <w:rPr>
+          <w:lang w:val="de-DE"/>
+        </w:rPr>
         <w:t xml:space="preserve">i </w:t>
       </w:r>
       <w:r>
+        <w:rPr>
+          <w:lang w:val="de-DE"/>
+        </w:rPr>
         <w:t>u produkciji.</w:t>
       </w:r>
     </w:p>
-    <w:p/>
+    <w:p>
+      <w:pPr>
+        <w:rPr>
+          <w:lang w:val="de-DE"/>
+        </w:rPr>
+      </w:pPr>
+    </w:p>
     <w:p>
       <w:pPr>
         <w:keepNext/>
@@ -4398,14 +5104,27 @@
       <w:r>
         <w:t xml:space="preserve">Slika </w:t>
       </w:r>
-      <w:fldSimple w:instr=" SEQ Slika \* ARABIC ">
-        <w:r>
-          <w:rPr>
-            <w:noProof/>
-          </w:rPr>
-          <w:t>4</w:t>
-        </w:r>
-      </w:fldSimple>
+      <w:r>
+        <w:fldChar w:fldCharType="begin"/>
+      </w:r>
+      <w:r>
+        <w:instrText xml:space="preserve"> SEQ Slika \* ARABIC </w:instrText>
+      </w:r>
+      <w:r>
+        <w:fldChar w:fldCharType="separate"/>
+      </w:r>
+      <w:r>
+        <w:rPr>
+          <w:noProof/>
+        </w:rPr>
+        <w:t>4</w:t>
+      </w:r>
+      <w:r>
+        <w:rPr>
+          <w:noProof/>
+        </w:rPr>
+        <w:fldChar w:fldCharType="end"/>
+      </w:r>
       <w:r>
         <w:t>.  Pristupanje bazi pomoću MongoDB Compass</w:t>
       </w:r>
@@ -4472,39 +5191,70 @@
           <w:ilvl w:val="0"/>
           <w:numId w:val="4"/>
         </w:numPr>
-      </w:pPr>
-      <w:r>
-        <w:rPr>
-          <w:i/>
-          <w:iCs/>
+        <w:rPr>
+          <w:lang w:val="de-DE"/>
+        </w:rPr>
+      </w:pPr>
+      <w:r>
+        <w:rPr>
+          <w:i/>
+          <w:iCs/>
+          <w:lang w:val="de-DE"/>
         </w:rPr>
         <w:t xml:space="preserve">Product </w:t>
       </w:r>
       <w:r>
+        <w:rPr>
+          <w:lang w:val="de-DE"/>
+        </w:rPr>
         <w:t>je model koji je predviđen za plasiranje artikala koje internet prodavnica nudi. Sastoji se od elemenata kao što su: ime, opis, cena, količina (</w:t>
       </w:r>
       <w:r>
+        <w:rPr>
+          <w:lang w:val="de-DE"/>
+        </w:rPr>
         <w:t xml:space="preserve">koliko artikala ima na </w:t>
       </w:r>
       <w:r>
+        <w:rPr>
+          <w:lang w:val="de-DE"/>
+        </w:rPr>
         <w:t>stanj</w:t>
       </w:r>
       <w:r>
+        <w:rPr>
+          <w:lang w:val="de-DE"/>
+        </w:rPr>
         <w:t>u</w:t>
       </w:r>
       <w:r>
+        <w:rPr>
+          <w:lang w:val="de-DE"/>
+        </w:rPr>
         <w:t>)</w:t>
       </w:r>
       <w:r>
+        <w:rPr>
+          <w:lang w:val="de-DE"/>
+        </w:rPr>
         <w:t xml:space="preserve"> </w:t>
       </w:r>
       <w:r>
+        <w:rPr>
+          <w:lang w:val="de-DE"/>
+        </w:rPr>
         <w:t>i drug</w:t>
       </w:r>
       <w:r>
+        <w:rPr>
+          <w:lang w:val="de-DE"/>
+        </w:rPr>
         <w:t>a potrebna polja</w:t>
       </w:r>
       <w:r>
+        <w:rPr>
+          <w:lang w:val="de-DE"/>
+        </w:rPr>
         <w:t>.</w:t>
       </w:r>
     </w:p>
@@ -4515,15 +5265,22 @@
           <w:ilvl w:val="0"/>
           <w:numId w:val="4"/>
         </w:numPr>
-      </w:pPr>
-      <w:r>
-        <w:rPr>
-          <w:i/>
-          <w:iCs/>
+        <w:rPr>
+          <w:lang w:val="sr-Latn-RS"/>
+        </w:rPr>
+      </w:pPr>
+      <w:r>
+        <w:rPr>
+          <w:i/>
+          <w:iCs/>
+          <w:lang w:val="de-DE"/>
         </w:rPr>
         <w:t>User</w:t>
       </w:r>
       <w:r>
+        <w:rPr>
+          <w:lang w:val="de-DE"/>
+        </w:rPr>
         <w:t xml:space="preserve"> je model uz </w:t>
       </w:r>
       <w:r>
@@ -4590,11 +5347,15 @@
           <w:ilvl w:val="0"/>
           <w:numId w:val="4"/>
         </w:numPr>
-      </w:pPr>
-      <w:r>
-        <w:rPr>
-          <w:i/>
-          <w:iCs/>
+        <w:rPr>
+          <w:lang w:val="de-DE"/>
+        </w:rPr>
+      </w:pPr>
+      <w:r>
+        <w:rPr>
+          <w:i/>
+          <w:iCs/>
+          <w:lang w:val="de-DE"/>
         </w:rPr>
         <w:t>Order</w:t>
       </w:r>
@@ -4602,82 +5363,155 @@
         <w:rPr>
           <w:i/>
           <w:iCs/>
+          <w:lang w:val="de-DE"/>
         </w:rPr>
         <w:t xml:space="preserve"> </w:t>
       </w:r>
       <w:r>
+        <w:rPr>
+          <w:lang w:val="de-DE"/>
+        </w:rPr>
         <w:t>je model koji je zadužen za kolekciju realizovanih porudžbina.</w:t>
       </w:r>
       <w:r>
+        <w:rPr>
+          <w:lang w:val="de-DE"/>
+        </w:rPr>
         <w:t xml:space="preserve"> Sastoji se od </w:t>
       </w:r>
       <w:r>
+        <w:rPr>
+          <w:lang w:val="de-DE"/>
+        </w:rPr>
         <w:t xml:space="preserve">liste </w:t>
       </w:r>
       <w:r>
+        <w:rPr>
+          <w:lang w:val="de-DE"/>
+        </w:rPr>
         <w:t>naručeni</w:t>
       </w:r>
       <w:r>
+        <w:rPr>
+          <w:lang w:val="de-DE"/>
+        </w:rPr>
         <w:t>h</w:t>
       </w:r>
       <w:r>
+        <w:rPr>
+          <w:lang w:val="de-DE"/>
+        </w:rPr>
         <w:t xml:space="preserve"> proizvod</w:t>
       </w:r>
       <w:r>
+        <w:rPr>
+          <w:lang w:val="de-DE"/>
+        </w:rPr>
         <w:t>a</w:t>
       </w:r>
       <w:r>
+        <w:rPr>
+          <w:lang w:val="de-DE"/>
+        </w:rPr>
         <w:t>, adre</w:t>
       </w:r>
       <w:r>
+        <w:rPr>
+          <w:lang w:val="de-DE"/>
+        </w:rPr>
         <w:t>se</w:t>
       </w:r>
       <w:r>
+        <w:rPr>
+          <w:lang w:val="de-DE"/>
+        </w:rPr>
         <w:t xml:space="preserve"> d</w:t>
       </w:r>
       <w:r>
+        <w:rPr>
+          <w:lang w:val="de-DE"/>
+        </w:rPr>
         <w:t>ostav</w:t>
       </w:r>
       <w:r>
+        <w:rPr>
+          <w:lang w:val="de-DE"/>
+        </w:rPr>
         <w:t>e</w:t>
       </w:r>
       <w:r>
+        <w:rPr>
+          <w:lang w:val="de-DE"/>
+        </w:rPr>
         <w:t>, način</w:t>
       </w:r>
       <w:r>
+        <w:rPr>
+          <w:lang w:val="de-DE"/>
+        </w:rPr>
         <w:t>a</w:t>
       </w:r>
       <w:r>
+        <w:rPr>
+          <w:lang w:val="de-DE"/>
+        </w:rPr>
         <w:t xml:space="preserve"> plaćanja, rezultat</w:t>
       </w:r>
       <w:r>
+        <w:rPr>
+          <w:lang w:val="de-DE"/>
+        </w:rPr>
         <w:t>a</w:t>
       </w:r>
       <w:r>
+        <w:rPr>
+          <w:lang w:val="de-DE"/>
+        </w:rPr>
         <w:t xml:space="preserve"> plaćanja, </w:t>
       </w:r>
       <w:r>
+        <w:rPr>
+          <w:lang w:val="de-DE"/>
+        </w:rPr>
         <w:t xml:space="preserve">ukupne </w:t>
       </w:r>
       <w:r>
+        <w:rPr>
+          <w:lang w:val="de-DE"/>
+        </w:rPr>
         <w:t>cen</w:t>
       </w:r>
       <w:r>
+        <w:rPr>
+          <w:lang w:val="de-DE"/>
+        </w:rPr>
         <w:t>e</w:t>
       </w:r>
       <w:r>
+        <w:rPr>
+          <w:lang w:val="de-DE"/>
+        </w:rPr>
         <w:t xml:space="preserve"> i drugo.</w:t>
       </w:r>
       <w:r>
+        <w:rPr>
+          <w:lang w:val="de-DE"/>
+        </w:rPr>
         <w:br w:type="page"/>
       </w:r>
     </w:p>
     <w:p>
       <w:pPr>
         <w:pStyle w:val="Heading2"/>
+        <w:rPr>
+          <w:lang w:val="de-DE"/>
+        </w:rPr>
       </w:pPr>
       <w:bookmarkStart w:id="4" w:name="_Toc114793053"/>
       <w:r>
+        <w:rPr>
+          <w:lang w:val="de-DE"/>
+        </w:rPr>
         <w:lastRenderedPageBreak/>
         <w:t>2.3 Express.js</w:t>
       </w:r>
@@ -4686,70 +5520,121 @@
     <w:p>
       <w:pPr>
         <w:ind w:firstLine="720"/>
-      </w:pPr>
-      <w:r>
+        <w:rPr>
+          <w:lang w:val="de-DE"/>
+        </w:rPr>
+      </w:pPr>
+      <w:r>
+        <w:rPr>
+          <w:lang w:val="de-DE"/>
+        </w:rPr>
         <w:t xml:space="preserve">Iako se </w:t>
       </w:r>
       <w:r>
         <w:rPr>
           <w:i/>
           <w:iCs/>
+          <w:lang w:val="de-DE"/>
         </w:rPr>
         <w:t>Node.js</w:t>
       </w:r>
       <w:r>
+        <w:rPr>
+          <w:lang w:val="de-DE"/>
+        </w:rPr>
         <w:t xml:space="preserve"> koristi za kreiranje aplikacije na serverskoj strani</w:t>
       </w:r>
       <w:r>
+        <w:rPr>
+          <w:lang w:val="de-DE"/>
+        </w:rPr>
         <w:t>, on ne uključuje</w:t>
       </w:r>
       <w:r>
+        <w:rPr>
+          <w:lang w:val="de-DE"/>
+        </w:rPr>
         <w:t xml:space="preserve"> </w:t>
       </w:r>
       <w:r>
+        <w:rPr>
+          <w:lang w:val="de-DE"/>
+        </w:rPr>
         <w:t xml:space="preserve">rukovođenje </w:t>
       </w:r>
       <w:r>
+        <w:rPr>
+          <w:lang w:val="de-DE"/>
+        </w:rPr>
         <w:t>zahtevima</w:t>
       </w:r>
       <w:r>
+        <w:rPr>
+          <w:lang w:val="de-DE"/>
+        </w:rPr>
         <w:t xml:space="preserve"> </w:t>
       </w:r>
       <w:r>
+        <w:rPr>
+          <w:lang w:val="de-DE"/>
+        </w:rPr>
         <w:t xml:space="preserve">i </w:t>
       </w:r>
       <w:r>
         <w:rPr>
           <w:i/>
           <w:iCs/>
+          <w:lang w:val="de-DE"/>
         </w:rPr>
         <w:t>HTTP</w:t>
       </w:r>
       <w:r>
+        <w:rPr>
+          <w:lang w:val="de-DE"/>
+        </w:rPr>
         <w:t xml:space="preserve"> metodama </w:t>
       </w:r>
       <w:r>
+        <w:rPr>
+          <w:lang w:val="de-DE"/>
+        </w:rPr>
         <w:t>koje klijentska aplikacija šalje</w:t>
       </w:r>
       <w:r>
+        <w:rPr>
+          <w:lang w:val="de-DE"/>
+        </w:rPr>
         <w:t xml:space="preserve">, pa se </w:t>
       </w:r>
       <w:r>
+        <w:rPr>
+          <w:lang w:val="de-DE"/>
+        </w:rPr>
         <w:t xml:space="preserve">u </w:t>
       </w:r>
       <w:r>
+        <w:rPr>
+          <w:lang w:val="de-DE"/>
+        </w:rPr>
         <w:t>to</w:t>
       </w:r>
       <w:r>
+        <w:rPr>
+          <w:lang w:val="de-DE"/>
+        </w:rPr>
         <w:t>m slučaju</w:t>
       </w:r>
       <w:r>
+        <w:rPr>
+          <w:lang w:val="de-DE"/>
+        </w:rPr>
         <w:t xml:space="preserve"> koriste </w:t>
       </w:r>
       <w:r>
         <w:rPr>
           <w:i/>
           <w:iCs/>
+          <w:lang w:val="de-DE"/>
         </w:rPr>
         <w:t>Nod</w:t>
       </w:r>
@@ -4757,67 +5642,105 @@
         <w:rPr>
           <w:i/>
           <w:iCs/>
+          <w:lang w:val="de-DE"/>
         </w:rPr>
         <w:t>e</w:t>
       </w:r>
       <w:r>
+        <w:rPr>
+          <w:lang w:val="de-DE"/>
+        </w:rPr>
         <w:t xml:space="preserve">-ove </w:t>
       </w:r>
       <w:r>
+        <w:rPr>
+          <w:lang w:val="de-DE"/>
+        </w:rPr>
         <w:t>ugrađene biblioteke</w:t>
       </w:r>
       <w:r>
+        <w:rPr>
+          <w:lang w:val="de-DE"/>
+        </w:rPr>
         <w:t xml:space="preserve"> poput </w:t>
       </w:r>
       <w:r>
         <w:rPr>
           <w:i/>
           <w:iCs/>
+          <w:lang w:val="de-DE"/>
         </w:rPr>
         <w:t>Express</w:t>
       </w:r>
       <w:r>
+        <w:rPr>
+          <w:lang w:val="de-DE"/>
+        </w:rPr>
         <w:t xml:space="preserve"> paketa</w:t>
       </w:r>
       <w:r>
+        <w:rPr>
+          <w:lang w:val="de-DE"/>
+        </w:rPr>
         <w:t xml:space="preserve">. </w:t>
       </w:r>
       <w:r>
         <w:rPr>
           <w:i/>
           <w:iCs/>
+          <w:lang w:val="de-DE"/>
         </w:rPr>
         <w:t>Express</w:t>
       </w:r>
       <w:r>
+        <w:rPr>
+          <w:lang w:val="de-DE"/>
+        </w:rPr>
         <w:t xml:space="preserve"> </w:t>
       </w:r>
       <w:r>
+        <w:rPr>
+          <w:lang w:val="de-DE"/>
+        </w:rPr>
         <w:t>predstavlja</w:t>
       </w:r>
       <w:r>
+        <w:rPr>
+          <w:lang w:val="de-DE"/>
+        </w:rPr>
         <w:t xml:space="preserve"> </w:t>
       </w:r>
       <w:r>
         <w:rPr>
           <w:i/>
           <w:iCs/>
+          <w:lang w:val="de-DE"/>
         </w:rPr>
         <w:t>Node.js</w:t>
       </w:r>
       <w:r>
+        <w:rPr>
+          <w:lang w:val="de-DE"/>
+        </w:rPr>
         <w:t xml:space="preserve"> framework koji se koristi za izgrad</w:t>
       </w:r>
       <w:r>
+        <w:rPr>
+          <w:lang w:val="de-DE"/>
+        </w:rPr>
         <w:t>n</w:t>
       </w:r>
       <w:r>
+        <w:rPr>
+          <w:lang w:val="de-DE"/>
+        </w:rPr>
         <w:t xml:space="preserve">ju </w:t>
       </w:r>
       <w:r>
         <w:rPr>
           <w:i/>
           <w:iCs/>
+          <w:lang w:val="de-DE"/>
         </w:rPr>
         <w:t>API</w:t>
       </w:r>
@@ -5092,14 +6015,27 @@
       <w:r>
         <w:t xml:space="preserve">Tabela </w:t>
       </w:r>
-      <w:fldSimple w:instr=" SEQ Tabela \* ARABIC ">
-        <w:r>
-          <w:rPr>
-            <w:noProof/>
-          </w:rPr>
-          <w:t>1</w:t>
-        </w:r>
-      </w:fldSimple>
+      <w:r>
+        <w:fldChar w:fldCharType="begin"/>
+      </w:r>
+      <w:r>
+        <w:instrText xml:space="preserve"> SEQ Tabela \* ARABIC </w:instrText>
+      </w:r>
+      <w:r>
+        <w:fldChar w:fldCharType="separate"/>
+      </w:r>
+      <w:r>
+        <w:rPr>
+          <w:noProof/>
+        </w:rPr>
+        <w:t>1</w:t>
+      </w:r>
+      <w:r>
+        <w:rPr>
+          <w:noProof/>
+        </w:rPr>
+        <w:fldChar w:fldCharType="end"/>
+      </w:r>
       <w:r>
         <w:t>.  Postojeće rute i odgovarajući HTTP zahtevi</w:t>
       </w:r>
@@ -7667,14 +8603,27 @@
       <w:r>
         <w:t xml:space="preserve">Slika </w:t>
       </w:r>
-      <w:fldSimple w:instr=" SEQ Slika \* ARABIC ">
-        <w:r>
-          <w:rPr>
-            <w:noProof/>
-          </w:rPr>
-          <w:t>5</w:t>
-        </w:r>
-      </w:fldSimple>
+      <w:r>
+        <w:fldChar w:fldCharType="begin"/>
+      </w:r>
+      <w:r>
+        <w:instrText xml:space="preserve"> SEQ Slika \* ARABIC </w:instrText>
+      </w:r>
+      <w:r>
+        <w:fldChar w:fldCharType="separate"/>
+      </w:r>
+      <w:r>
+        <w:rPr>
+          <w:noProof/>
+        </w:rPr>
+        <w:t>5</w:t>
+      </w:r>
+      <w:r>
+        <w:rPr>
+          <w:noProof/>
+        </w:rPr>
+        <w:fldChar w:fldCharType="end"/>
+      </w:r>
       <w:r>
         <w:t>.  Blok dijagram back-end strane</w:t>
       </w:r>
@@ -7862,6 +8811,9 @@
     <w:p>
       <w:pPr>
         <w:ind w:firstLine="720"/>
+        <w:rPr>
+          <w:lang w:val="de-DE"/>
+        </w:rPr>
       </w:pPr>
       <w:r>
         <w:t xml:space="preserve">Neki </w:t>
@@ -7932,157 +8884,287 @@
         <w:t xml:space="preserve"> paketa. </w:t>
       </w:r>
       <w:r>
+        <w:rPr>
+          <w:lang w:val="de-DE"/>
+        </w:rPr>
         <w:t xml:space="preserve">Prilikom </w:t>
       </w:r>
       <w:r>
+        <w:rPr>
+          <w:lang w:val="de-DE"/>
+        </w:rPr>
         <w:t xml:space="preserve">generisanja koristi se funkcija koja za </w:t>
       </w:r>
       <w:r>
+        <w:rPr>
+          <w:lang w:val="de-DE"/>
+        </w:rPr>
         <w:t xml:space="preserve">prvi argument </w:t>
       </w:r>
       <w:r>
+        <w:rPr>
+          <w:lang w:val="de-DE"/>
+        </w:rPr>
         <w:t xml:space="preserve">očekuje nekakav </w:t>
       </w:r>
       <w:r>
+        <w:rPr>
+          <w:lang w:val="de-DE"/>
+        </w:rPr>
         <w:t>jedinstveni</w:t>
       </w:r>
       <w:r>
         <w:rPr>
           <w:i/>
           <w:iCs/>
+          <w:lang w:val="de-DE"/>
         </w:rPr>
         <w:t xml:space="preserve"> ID</w:t>
       </w:r>
       <w:r>
+        <w:rPr>
+          <w:lang w:val="de-DE"/>
+        </w:rPr>
         <w:t>. Poželjno je da</w:t>
       </w:r>
       <w:r>
+        <w:rPr>
+          <w:lang w:val="de-DE"/>
+        </w:rPr>
         <w:t xml:space="preserve"> </w:t>
       </w:r>
       <w:r>
+        <w:rPr>
+          <w:lang w:val="de-DE"/>
+        </w:rPr>
         <w:t xml:space="preserve">to bude </w:t>
       </w:r>
       <w:r>
+        <w:rPr>
+          <w:lang w:val="de-DE"/>
+        </w:rPr>
         <w:t>podatak koji nije od velike važnosti,</w:t>
       </w:r>
       <w:r>
+        <w:rPr>
+          <w:lang w:val="de-DE"/>
+        </w:rPr>
         <w:t xml:space="preserve"> </w:t>
       </w:r>
       <w:r>
+        <w:rPr>
+          <w:lang w:val="de-DE"/>
+        </w:rPr>
         <w:t xml:space="preserve">kao što bi, na primer, bio </w:t>
       </w:r>
       <w:r>
+        <w:rPr>
+          <w:lang w:val="de-DE"/>
+        </w:rPr>
         <w:t>broj računa</w:t>
       </w:r>
       <w:r>
+        <w:rPr>
+          <w:lang w:val="de-DE"/>
+        </w:rPr>
         <w:t>,</w:t>
       </w:r>
       <w:r>
+        <w:rPr>
+          <w:lang w:val="de-DE"/>
+        </w:rPr>
         <w:t xml:space="preserve"> </w:t>
       </w:r>
       <w:r>
+        <w:rPr>
+          <w:lang w:val="de-DE"/>
+        </w:rPr>
         <w:t xml:space="preserve">koji treba </w:t>
       </w:r>
       <w:r>
+        <w:rPr>
+          <w:lang w:val="de-DE"/>
+        </w:rPr>
         <w:t>da ostane tajna. Kao drugi argument stavlja</w:t>
       </w:r>
       <w:r>
+        <w:rPr>
+          <w:lang w:val="de-DE"/>
+        </w:rPr>
         <w:t xml:space="preserve"> se</w:t>
       </w:r>
       <w:r>
+        <w:rPr>
+          <w:lang w:val="de-DE"/>
+        </w:rPr>
         <w:t xml:space="preserve"> tajn</w:t>
       </w:r>
       <w:r>
+        <w:rPr>
+          <w:lang w:val="de-DE"/>
+        </w:rPr>
         <w:t>a</w:t>
       </w:r>
       <w:r>
+        <w:rPr>
+          <w:lang w:val="de-DE"/>
+        </w:rPr>
         <w:t xml:space="preserve"> sekvenca</w:t>
       </w:r>
       <w:r>
+        <w:rPr>
+          <w:lang w:val="de-DE"/>
+        </w:rPr>
         <w:t>, odnosno</w:t>
       </w:r>
       <w:r>
+        <w:rPr>
+          <w:lang w:val="de-DE"/>
+        </w:rPr>
         <w:t xml:space="preserve"> kreira se </w:t>
       </w:r>
       <w:r>
+        <w:rPr>
+          <w:lang w:val="de-DE"/>
+        </w:rPr>
         <w:t>promenljiv</w:t>
       </w:r>
       <w:r>
+        <w:rPr>
+          <w:lang w:val="de-DE"/>
+        </w:rPr>
         <w:t>a</w:t>
       </w:r>
       <w:r>
+        <w:rPr>
+          <w:lang w:val="de-DE"/>
+        </w:rPr>
         <w:t xml:space="preserve"> koja je poznata</w:t>
       </w:r>
       <w:r>
+        <w:rPr>
+          <w:lang w:val="de-DE"/>
+        </w:rPr>
         <w:t xml:space="preserve"> vlasniku</w:t>
       </w:r>
       <w:r>
+        <w:rPr>
+          <w:lang w:val="de-DE"/>
+        </w:rPr>
         <w:t xml:space="preserve"> (kreatoru)</w:t>
       </w:r>
       <w:r>
+        <w:rPr>
+          <w:lang w:val="de-DE"/>
+        </w:rPr>
         <w:t xml:space="preserve"> servera</w:t>
       </w:r>
       <w:r>
+        <w:rPr>
+          <w:lang w:val="de-DE"/>
+        </w:rPr>
         <w:t xml:space="preserve"> i stavljena je u zaštićenom </w:t>
       </w:r>
       <w:r>
         <w:rPr>
           <w:i/>
           <w:iCs/>
+          <w:lang w:val="de-DE"/>
         </w:rPr>
         <w:t>env</w:t>
       </w:r>
       <w:r>
+        <w:rPr>
+          <w:lang w:val="de-DE"/>
+        </w:rPr>
         <w:t xml:space="preserve"> fajlu. Za učitavanje te promenljive iz </w:t>
       </w:r>
       <w:r>
         <w:rPr>
           <w:i/>
           <w:iCs/>
+          <w:lang w:val="de-DE"/>
         </w:rPr>
         <w:t>env</w:t>
       </w:r>
       <w:r>
+        <w:rPr>
+          <w:lang w:val="de-DE"/>
+        </w:rPr>
         <w:t xml:space="preserve"> datoteke koristi se </w:t>
       </w:r>
       <w:r>
         <w:rPr>
           <w:i/>
           <w:iCs/>
+          <w:lang w:val="de-DE"/>
         </w:rPr>
         <w:t>Dotenv</w:t>
       </w:r>
       <w:r>
+        <w:rPr>
+          <w:lang w:val="de-DE"/>
+        </w:rPr>
         <w:t xml:space="preserve"> paket</w:t>
       </w:r>
       <w:r>
+        <w:rPr>
+          <w:lang w:val="de-DE"/>
+        </w:rPr>
         <w:t>.</w:t>
       </w:r>
       <w:r>
+        <w:rPr>
+          <w:lang w:val="de-DE"/>
+        </w:rPr>
         <w:t xml:space="preserve"> </w:t>
       </w:r>
       <w:r>
+        <w:rPr>
+          <w:lang w:val="de-DE"/>
+        </w:rPr>
         <w:t>T</w:t>
       </w:r>
       <w:r>
+        <w:rPr>
+          <w:lang w:val="de-DE"/>
+        </w:rPr>
         <w:t xml:space="preserve">reći argument </w:t>
       </w:r>
       <w:r>
+        <w:rPr>
+          <w:lang w:val="de-DE"/>
+        </w:rPr>
         <w:t>je opcion i</w:t>
       </w:r>
       <w:r>
+        <w:rPr>
+          <w:lang w:val="de-DE"/>
+        </w:rPr>
         <w:t xml:space="preserve"> </w:t>
       </w:r>
       <w:r>
+        <w:rPr>
+          <w:lang w:val="de-DE"/>
+        </w:rPr>
         <w:t xml:space="preserve">predstavlja </w:t>
       </w:r>
       <w:r>
+        <w:rPr>
+          <w:lang w:val="de-DE"/>
+        </w:rPr>
         <w:t xml:space="preserve">vreme </w:t>
       </w:r>
       <w:r>
+        <w:rPr>
+          <w:lang w:val="de-DE"/>
+        </w:rPr>
         <w:t>isteka tokena</w:t>
       </w:r>
       <w:r>
+        <w:rPr>
+          <w:lang w:val="de-DE"/>
+        </w:rPr>
         <w:t>.</w:t>
       </w:r>
     </w:p>
@@ -8100,6 +9182,9 @@
         </w:rPr>
       </w:pPr>
       <w:r>
+        <w:rPr>
+          <w:lang w:val="de-DE"/>
+        </w:rPr>
         <w:br w:type="page"/>
       </w:r>
     </w:p>
@@ -8443,7 +9528,6 @@
       <w:r>
         <w:rPr>
           <w:noProof/>
-          <w:lang w:val="sr-Latn-RS"/>
         </w:rPr>
         <w:drawing>
           <wp:inline distT="0" distB="0" distL="0" distR="0" wp14:anchorId="1541AD15" wp14:editId="2BD08A26">
@@ -8506,14 +9590,27 @@
       <w:r>
         <w:t xml:space="preserve">Slika </w:t>
       </w:r>
-      <w:fldSimple w:instr=" SEQ Slika \* ARABIC ">
-        <w:r>
-          <w:rPr>
-            <w:noProof/>
-          </w:rPr>
-          <w:t>6</w:t>
-        </w:r>
-      </w:fldSimple>
+      <w:r>
+        <w:fldChar w:fldCharType="begin"/>
+      </w:r>
+      <w:r>
+        <w:instrText xml:space="preserve"> SEQ Slika \* ARABIC </w:instrText>
+      </w:r>
+      <w:r>
+        <w:fldChar w:fldCharType="separate"/>
+      </w:r>
+      <w:r>
+        <w:rPr>
+          <w:noProof/>
+        </w:rPr>
+        <w:t>6</w:t>
+      </w:r>
+      <w:r>
+        <w:rPr>
+          <w:noProof/>
+        </w:rPr>
+        <w:fldChar w:fldCharType="end"/>
+      </w:r>
       <w:r>
         <w:t>.  Blok dijagram front-end strane</w:t>
       </w:r>
@@ -8707,6 +9804,11 @@
       <w:bookmarkEnd w:id="7"/>
     </w:p>
     <w:p>
+      <w:pPr>
+        <w:rPr>
+          <w:lang w:val="sr-Latn-RS"/>
+        </w:rPr>
+      </w:pPr>
       <w:r>
         <w:rPr>
           <w:lang w:val="sr-Latn-RS"/>
@@ -8824,40 +9926,71 @@
         <w:t xml:space="preserve">čime obrazuju strukturu </w:t>
       </w:r>
       <w:r>
+        <w:rPr>
+          <w:lang w:val="sr-Latn-RS"/>
+        </w:rPr>
         <w:t xml:space="preserve">“stabla” gde je svaki čvor jedan objekat. Na taj način se kreira </w:t>
       </w:r>
       <w:r>
+        <w:rPr>
+          <w:lang w:val="sr-Latn-RS"/>
+        </w:rPr>
         <w:t>v</w:t>
       </w:r>
       <w:r>
+        <w:rPr>
+          <w:lang w:val="sr-Latn-RS"/>
+        </w:rPr>
         <w:t>irtu</w:t>
       </w:r>
       <w:r>
+        <w:rPr>
+          <w:lang w:val="sr-Latn-RS"/>
+        </w:rPr>
         <w:t>a</w:t>
       </w:r>
       <w:r>
+        <w:rPr>
+          <w:lang w:val="sr-Latn-RS"/>
+        </w:rPr>
         <w:t xml:space="preserve">lni </w:t>
       </w:r>
       <w:r>
         <w:rPr>
           <w:i/>
           <w:iCs/>
+          <w:lang w:val="sr-Latn-RS"/>
         </w:rPr>
         <w:t>DOM</w:t>
       </w:r>
       <w:r>
+        <w:rPr>
+          <w:lang w:val="sr-Latn-RS"/>
+        </w:rPr>
         <w:t xml:space="preserve"> kao identična kopija </w:t>
       </w:r>
       <w:r>
+        <w:rPr>
+          <w:lang w:val="sr-Latn-RS"/>
+        </w:rPr>
         <w:t>realnog modela</w:t>
       </w:r>
       <w:r>
+        <w:rPr>
+          <w:lang w:val="sr-Latn-RS"/>
+        </w:rPr>
         <w:t xml:space="preserve">, čija je uloga upoređivanje i ažuriranje </w:t>
       </w:r>
       <w:r>
+        <w:rPr>
+          <w:lang w:val="sr-Latn-RS"/>
+        </w:rPr>
         <w:t>istog</w:t>
       </w:r>
       <w:r>
+        <w:rPr>
+          <w:lang w:val="sr-Latn-RS"/>
+        </w:rPr>
         <w:t>, koji se koristi za renderovanje stranice.</w:t>
       </w:r>
     </w:p>
@@ -8868,6 +10001,9 @@
         </w:rPr>
       </w:pPr>
       <w:r>
+        <w:rPr>
+          <w:lang w:val="sr-Latn-RS"/>
+        </w:rPr>
         <w:tab/>
       </w:r>
       <w:r>
@@ -8984,7 +10120,19 @@
         <w:rPr>
           <w:lang w:val="sr-Latn-RS"/>
         </w:rPr>
-        <w:t xml:space="preserve">ime predstalja mnogo sporiju manipulaciju objektima. </w:t>
+        <w:t>ime predsta</w:t>
+      </w:r>
+      <w:r>
+        <w:rPr>
+          <w:lang w:val="sr-Latn-RS"/>
+        </w:rPr>
+        <w:t>v</w:t>
+      </w:r>
+      <w:r>
+        <w:rPr>
+          <w:lang w:val="sr-Latn-RS"/>
+        </w:rPr>
+        <w:t xml:space="preserve">lja mnogo sporiju manipulaciju objektima. </w:t>
       </w:r>
       <w:r>
         <w:rPr>
@@ -9218,7 +10366,19 @@
         <w:rPr>
           <w:lang w:val="sr-Latn-RS"/>
         </w:rPr>
-        <w:t>se ažurira, zatim upoređuje svoj prethodno stanje kako bi video gde se promena desila i nakon toga a</w:t>
+        <w:t>se ažurira, zatim upoređuje svoj</w:t>
+      </w:r>
+      <w:r>
+        <w:rPr>
+          <w:lang w:val="sr-Latn-RS"/>
+        </w:rPr>
+        <w:t>e</w:t>
+      </w:r>
+      <w:r>
+        <w:rPr>
+          <w:lang w:val="sr-Latn-RS"/>
+        </w:rPr>
+        <w:t xml:space="preserve"> prethodno stanje kako bi video gde se promena desila i nakon toga a</w:t>
       </w:r>
       <w:r>
         <w:rPr>
@@ -9322,14 +10482,27 @@
       <w:r>
         <w:t xml:space="preserve">Slika </w:t>
       </w:r>
-      <w:fldSimple w:instr=" SEQ Slika \* ARABIC ">
-        <w:r>
-          <w:rPr>
-            <w:noProof/>
-          </w:rPr>
-          <w:t>7</w:t>
-        </w:r>
-      </w:fldSimple>
+      <w:r>
+        <w:fldChar w:fldCharType="begin"/>
+      </w:r>
+      <w:r>
+        <w:instrText xml:space="preserve"> SEQ Slika \* ARABIC </w:instrText>
+      </w:r>
+      <w:r>
+        <w:fldChar w:fldCharType="separate"/>
+      </w:r>
+      <w:r>
+        <w:rPr>
+          <w:noProof/>
+        </w:rPr>
+        <w:t>7</w:t>
+      </w:r>
+      <w:r>
+        <w:rPr>
+          <w:noProof/>
+        </w:rPr>
+        <w:fldChar w:fldCharType="end"/>
+      </w:r>
       <w:r>
         <w:t xml:space="preserve">.  Prikaz </w:t>
       </w:r>
@@ -9583,14 +10756,27 @@
       <w:r>
         <w:t xml:space="preserve">Slika </w:t>
       </w:r>
-      <w:fldSimple w:instr=" SEQ Slika \* ARABIC ">
-        <w:r>
-          <w:rPr>
-            <w:noProof/>
-          </w:rPr>
-          <w:t>8</w:t>
-        </w:r>
-      </w:fldSimple>
+      <w:r>
+        <w:fldChar w:fldCharType="begin"/>
+      </w:r>
+      <w:r>
+        <w:instrText xml:space="preserve"> SEQ Slika \* ARABIC </w:instrText>
+      </w:r>
+      <w:r>
+        <w:fldChar w:fldCharType="separate"/>
+      </w:r>
+      <w:r>
+        <w:rPr>
+          <w:noProof/>
+        </w:rPr>
+        <w:t>8</w:t>
+      </w:r>
+      <w:r>
+        <w:rPr>
+          <w:noProof/>
+        </w:rPr>
+        <w:fldChar w:fldCharType="end"/>
+      </w:r>
       <w:r>
         <w:t>.  JSX</w:t>
       </w:r>
@@ -9910,14 +11096,27 @@
       <w:r>
         <w:t xml:space="preserve">Slika </w:t>
       </w:r>
-      <w:fldSimple w:instr=" SEQ Slika \* ARABIC ">
-        <w:r>
-          <w:rPr>
-            <w:noProof/>
-          </w:rPr>
-          <w:t>9</w:t>
-        </w:r>
-      </w:fldSimple>
+      <w:r>
+        <w:fldChar w:fldCharType="begin"/>
+      </w:r>
+      <w:r>
+        <w:instrText xml:space="preserve"> SEQ Slika \* ARABIC </w:instrText>
+      </w:r>
+      <w:r>
+        <w:fldChar w:fldCharType="separate"/>
+      </w:r>
+      <w:r>
+        <w:rPr>
+          <w:noProof/>
+        </w:rPr>
+        <w:t>9</w:t>
+      </w:r>
+      <w:r>
+        <w:rPr>
+          <w:noProof/>
+        </w:rPr>
+        <w:fldChar w:fldCharType="end"/>
+      </w:r>
       <w:r>
         <w:t>.  Prikaz komponenata na početnoj stranici</w:t>
       </w:r>
@@ -9942,14 +11141,27 @@
         <w:lastRenderedPageBreak/>
         <w:t xml:space="preserve">Tabela </w:t>
       </w:r>
-      <w:fldSimple w:instr=" SEQ Tabela \* ARABIC ">
-        <w:r>
-          <w:rPr>
-            <w:noProof/>
-          </w:rPr>
-          <w:t>2</w:t>
-        </w:r>
-      </w:fldSimple>
+      <w:r>
+        <w:fldChar w:fldCharType="begin"/>
+      </w:r>
+      <w:r>
+        <w:instrText xml:space="preserve"> SEQ Tabela \* ARABIC </w:instrText>
+      </w:r>
+      <w:r>
+        <w:fldChar w:fldCharType="separate"/>
+      </w:r>
+      <w:r>
+        <w:rPr>
+          <w:noProof/>
+        </w:rPr>
+        <w:t>2</w:t>
+      </w:r>
+      <w:r>
+        <w:rPr>
+          <w:noProof/>
+        </w:rPr>
+        <w:fldChar w:fldCharType="end"/>
+      </w:r>
       <w:r>
         <w:t>.Postojeće front-end rute i odgovarajući prikazi</w:t>
       </w:r>
@@ -10765,97 +11977,120 @@
     </w:tbl>
     <w:p/>
     <w:p>
-      <w:r>
-        <w:rPr>
-          <w:i/>
-          <w:iCs/>
+      <w:pPr>
+        <w:rPr>
+          <w:lang w:val="de-DE"/>
+        </w:rPr>
+      </w:pPr>
+      <w:r>
+        <w:rPr>
+          <w:i/>
+          <w:iCs/>
+          <w:lang w:val="de-DE"/>
         </w:rPr>
         <w:tab/>
-      </w:r>
-      <w:r>
-        <w:rPr>
-          <w:i/>
-          <w:iCs/>
-        </w:rPr>
-        <w:t>Tabele 2</w:t>
-      </w:r>
-      <w:r>
-        <w:rPr>
-          <w:i/>
-          <w:iCs/>
+        <w:t>Tabele 2.</w:t>
+      </w:r>
+      <w:r>
+        <w:rPr>
+          <w:lang w:val="de-DE"/>
+        </w:rPr>
+        <w:t xml:space="preserve"> i </w:t>
+      </w:r>
+      <w:r>
+        <w:rPr>
+          <w:i/>
+          <w:iCs/>
+          <w:lang w:val="de-DE"/>
+        </w:rPr>
+        <w:t>3.</w:t>
+      </w:r>
+      <w:r>
+        <w:rPr>
+          <w:lang w:val="de-DE"/>
+        </w:rPr>
+        <w:t xml:space="preserve"> prikazuju pobrojane sve rute na </w:t>
+      </w:r>
+      <w:r>
+        <w:rPr>
+          <w:i/>
+          <w:iCs/>
+          <w:lang w:val="de-DE"/>
+        </w:rPr>
+        <w:t xml:space="preserve">front-end </w:t>
+      </w:r>
+      <w:r>
+        <w:rPr>
+          <w:lang w:val="de-DE"/>
+        </w:rPr>
+        <w:t xml:space="preserve">strani, te njihove glavne komponente (jedinstvene </w:t>
+      </w:r>
+      <w:r>
+        <w:rPr>
+          <w:i/>
+          <w:iCs/>
+          <w:lang w:val="de-DE"/>
+        </w:rPr>
+        <w:t>DOM</w:t>
+      </w:r>
+      <w:r>
+        <w:rPr>
+          <w:lang w:val="de-DE"/>
+        </w:rPr>
+        <w:t xml:space="preserve"> modele po stranicama), kao i komponente koje dele. Može se uočiti da neke rute na kraju imaju deo formata </w:t>
+      </w:r>
+      <w:r>
+        <w:rPr>
+          <w:lang w:val="de-DE"/>
+        </w:rPr>
+        <w:t>“</w:t>
+      </w:r>
+      <w:r>
+        <w:rPr>
+          <w:i/>
+          <w:iCs/>
+          <w:lang w:val="de-DE"/>
+        </w:rPr>
+        <w:t>:x</w:t>
+      </w:r>
+      <w:r>
+        <w:rPr>
+          <w:lang w:val="de-DE"/>
+        </w:rPr>
+        <w:t xml:space="preserve">”, što znači da </w:t>
+      </w:r>
+      <w:r>
+        <w:rPr>
+          <w:lang w:val="de-DE"/>
+        </w:rPr>
+        <w:t xml:space="preserve">te </w:t>
+      </w:r>
+      <w:r>
+        <w:rPr>
+          <w:lang w:val="de-DE"/>
+        </w:rPr>
+        <w:t xml:space="preserve">rute nisu </w:t>
+      </w:r>
+      <w:r>
+        <w:rPr>
+          <w:lang w:val="de-DE"/>
+        </w:rPr>
+        <w:t>fiksne</w:t>
+      </w:r>
+      <w:r>
+        <w:rPr>
+          <w:lang w:val="de-DE"/>
         </w:rPr>
         <w:t>.</w:t>
       </w:r>
-      <w:r>
-        <w:t xml:space="preserve"> i </w:t>
-      </w:r>
-      <w:r>
-        <w:rPr>
-          <w:i/>
-          <w:iCs/>
-        </w:rPr>
-        <w:t>3</w:t>
-      </w:r>
-      <w:r>
-        <w:rPr>
-          <w:i/>
-          <w:iCs/>
-        </w:rPr>
-        <w:t>.</w:t>
-      </w:r>
-      <w:r>
-        <w:t xml:space="preserve"> prikazuju pobrojane sve rute na </w:t>
-      </w:r>
-      <w:r>
-        <w:rPr>
-          <w:i/>
-          <w:iCs/>
-        </w:rPr>
-        <w:t xml:space="preserve">front-end </w:t>
-      </w:r>
-      <w:r>
-        <w:t xml:space="preserve">strani, te njihove glavne komponente (jedinstvene </w:t>
-      </w:r>
-      <w:r>
-        <w:rPr>
-          <w:i/>
-          <w:iCs/>
-        </w:rPr>
-        <w:t>DOM</w:t>
-      </w:r>
-      <w:r>
-        <w:t xml:space="preserve"> modele po stranicama), kao i komponente koje dele. Može se uočiti da neke rute na kraju imaju deo formata </w:t>
-      </w:r>
-      <w:r>
-        <w:t>“</w:t>
-      </w:r>
-      <w:r>
-        <w:rPr>
-          <w:i/>
-          <w:iCs/>
-        </w:rPr>
-        <w:t>:x</w:t>
-      </w:r>
-      <w:r>
-        <w:t>”</w:t>
-      </w:r>
-      <w:r>
-        <w:t xml:space="preserve">, što znači da </w:t>
-      </w:r>
-      <w:r>
-        <w:t xml:space="preserve">te </w:t>
-      </w:r>
-      <w:r>
-        <w:t xml:space="preserve">rute nisu </w:t>
-      </w:r>
-      <w:r>
-        <w:t>fiksne</w:t>
-      </w:r>
-      <w:r>
-        <w:t>.</w:t>
-      </w:r>
     </w:p>
-    <w:p/>
+    <w:p>
+      <w:pPr>
+        <w:rPr>
+          <w:lang w:val="de-DE"/>
+        </w:rPr>
+      </w:pPr>
+    </w:p>
     <w:p>
       <w:pPr>
         <w:pStyle w:val="Caption"/>
@@ -10865,14 +12100,27 @@
       <w:r>
         <w:t xml:space="preserve">Tabela </w:t>
       </w:r>
-      <w:fldSimple w:instr=" SEQ Tabela \* ARABIC ">
-        <w:r>
-          <w:rPr>
-            <w:noProof/>
-          </w:rPr>
-          <w:t>3</w:t>
-        </w:r>
-      </w:fldSimple>
+      <w:r>
+        <w:fldChar w:fldCharType="begin"/>
+      </w:r>
+      <w:r>
+        <w:instrText xml:space="preserve"> SEQ Tabela \* ARABIC </w:instrText>
+      </w:r>
+      <w:r>
+        <w:fldChar w:fldCharType="separate"/>
+      </w:r>
+      <w:r>
+        <w:rPr>
+          <w:noProof/>
+        </w:rPr>
+        <w:t>3</w:t>
+      </w:r>
+      <w:r>
+        <w:rPr>
+          <w:noProof/>
+        </w:rPr>
+        <w:fldChar w:fldCharType="end"/>
+      </w:r>
       <w:r>
         <w:t>. Postojeće komponente i njihova relacija sa stranicama (rutama)</w:t>
       </w:r>
@@ -11175,6 +12423,7 @@
                 <w:bCs/>
                 <w:sz w:val="18"/>
                 <w:szCs w:val="18"/>
+                <w:lang w:val="sr-Latn-RS"/>
               </w:rPr>
             </w:pPr>
             <w:hyperlink r:id="rId46" w:history="1">
@@ -11185,6 +12434,7 @@
                   <w:bCs/>
                   <w:sz w:val="18"/>
                   <w:szCs w:val="18"/>
+                  <w:lang w:val="sr-Latn-RS"/>
                 </w:rPr>
                 <w:t>http://localhost:3000/shipping</w:t>
               </w:r>
@@ -11195,6 +12445,7 @@
                 <w:bCs/>
                 <w:sz w:val="18"/>
                 <w:szCs w:val="18"/>
+                <w:lang w:val="sr-Latn-RS"/>
               </w:rPr>
               <w:br/>
             </w:r>
@@ -11206,6 +12457,7 @@
                   <w:bCs/>
                   <w:sz w:val="18"/>
                   <w:szCs w:val="18"/>
+                  <w:lang w:val="sr-Latn-RS"/>
                 </w:rPr>
                 <w:t>http://localhost:3000/payment</w:t>
               </w:r>
@@ -11216,6 +12468,7 @@
                 <w:bCs/>
                 <w:sz w:val="18"/>
                 <w:szCs w:val="18"/>
+                <w:lang w:val="sr-Latn-RS"/>
               </w:rPr>
               <w:br/>
             </w:r>
@@ -11227,6 +12480,7 @@
                   <w:bCs/>
                   <w:sz w:val="18"/>
                   <w:szCs w:val="18"/>
+                  <w:lang w:val="sr-Latn-RS"/>
                 </w:rPr>
                 <w:t>http://localhost:3000/placeorder</w:t>
               </w:r>
@@ -11237,6 +12491,7 @@
                 <w:bCs/>
                 <w:sz w:val="18"/>
                 <w:szCs w:val="18"/>
+                <w:lang w:val="sr-Latn-RS"/>
               </w:rPr>
               <w:br/>
             </w:r>
@@ -11248,6 +12503,7 @@
                   <w:bCs/>
                   <w:sz w:val="18"/>
                   <w:szCs w:val="18"/>
+                  <w:lang w:val="sr-Latn-RS"/>
                 </w:rPr>
                 <w:t>http://localhost:3000/order/:id</w:t>
               </w:r>
@@ -11641,6 +12897,7 @@
                 <w:bCs/>
                 <w:sz w:val="18"/>
                 <w:szCs w:val="18"/>
+                <w:lang w:val="sr-Latn-RS"/>
               </w:rPr>
             </w:pPr>
             <w:hyperlink r:id="rId57" w:history="1">
@@ -11651,6 +12908,7 @@
                   <w:bCs/>
                   <w:sz w:val="18"/>
                   <w:szCs w:val="18"/>
+                  <w:lang w:val="sr-Latn-RS"/>
                 </w:rPr>
                 <w:t>http://localhost:3000/placeorder</w:t>
               </w:r>
@@ -11661,6 +12919,7 @@
                 <w:bCs/>
                 <w:sz w:val="18"/>
                 <w:szCs w:val="18"/>
+                <w:lang w:val="sr-Latn-RS"/>
               </w:rPr>
               <w:br/>
             </w:r>
@@ -11672,6 +12931,7 @@
                   <w:bCs/>
                   <w:sz w:val="18"/>
                   <w:szCs w:val="18"/>
+                  <w:lang w:val="sr-Latn-RS"/>
                 </w:rPr>
                 <w:t>http://localhost:3000/order/:id</w:t>
               </w:r>
@@ -11690,11 +12950,20 @@
             <w:pPr>
               <w:jc w:val="left"/>
               <w:cnfStyle w:val="000000000000" w:firstRow="0" w:lastRow="0" w:firstColumn="0" w:lastColumn="0" w:oddVBand="0" w:evenVBand="0" w:oddHBand="0" w:evenHBand="0" w:firstRowFirstColumn="0" w:firstRowLastColumn="0" w:lastRowFirstColumn="0" w:lastRowLastColumn="0"/>
+              <w:rPr>
+                <w:lang w:val="sr-Latn-RS"/>
+              </w:rPr>
             </w:pPr>
             <w:r>
+              <w:rPr>
+                <w:lang w:val="sr-Latn-RS"/>
+              </w:rPr>
               <w:t>Obaveštenja</w:t>
             </w:r>
             <w:r>
+              <w:rPr>
+                <w:lang w:val="sr-Latn-RS"/>
+              </w:rPr>
               <w:t xml:space="preserve"> (uspeh, greška ili upozorenje)</w:t>
             </w:r>
           </w:p>
@@ -12286,13 +13555,25 @@
         <w:t>Redux</w:t>
       </w:r>
       <w:r>
-        <w:t>-om može se objasniti kroz primer akcije dodavanja artikala u korpu. Svaki put kada bi korisnik dodao proizvod u korpu apikacija mora obraditi tu radnju i staviti taj proizvod u objekat korpu. Ista priča je i sa brisanjem neželjenih proizvoda iz korpe. Ovo je moguće održavati, međutim aplikacija može vremenom postati veća</w:t>
+        <w:t>-om može se objasniti kroz primer akcije dodavanja artikala u korpu. Svaki put kada bi korisnik dodao proizvod u korpu ap</w:t>
+      </w:r>
+      <w:r>
+        <w:t>l</w:t>
+      </w:r>
+      <w:r>
+        <w:t>ikacija mora obraditi tu radnju i staviti taj proizvod u objekat korpu. Ista priča je i sa brisanjem neželjenih proizvoda iz korpe. Ovo je moguće održavati, međutim aplikacija može vremenom postati veća</w:t>
       </w:r>
       <w:r>
         <w:t xml:space="preserve"> i usled toga</w:t>
       </w:r>
       <w:r>
-        <w:t xml:space="preserve"> otežati održavanje stanja. Kako bise izbegla takva situacija koristi se </w:t>
+        <w:t xml:space="preserve"> otežati održavanje stanja. Kako bi</w:t>
+      </w:r>
+      <w:r>
+        <w:t xml:space="preserve"> </w:t>
+      </w:r>
+      <w:r>
+        <w:t xml:space="preserve">se izbegla takva situacija koristi se </w:t>
       </w:r>
       <w:r>
         <w:rPr>
@@ -12477,8 +13758,10 @@
         <w:t xml:space="preserve"> mogl</w:t>
       </w:r>
       <w:r>
-        <w:t>i</w:t>
-      </w:r>
+        <w:t>o</w:t>
+      </w:r>
+      <w:bookmarkStart w:id="10" w:name="_GoBack"/>
+      <w:bookmarkEnd w:id="10"/>
       <w:r>
         <w:t xml:space="preserve"> uticati na promenu stanja </w:t>
       </w:r>
@@ -12623,14 +13906,27 @@
       <w:r>
         <w:t xml:space="preserve">Slika </w:t>
       </w:r>
-      <w:fldSimple w:instr=" SEQ Slika \* ARABIC ">
-        <w:r>
-          <w:rPr>
-            <w:noProof/>
-          </w:rPr>
-          <w:t>10</w:t>
-        </w:r>
-      </w:fldSimple>
+      <w:r>
+        <w:fldChar w:fldCharType="begin"/>
+      </w:r>
+      <w:r>
+        <w:instrText xml:space="preserve"> SEQ Slika \* ARABIC </w:instrText>
+      </w:r>
+      <w:r>
+        <w:fldChar w:fldCharType="separate"/>
+      </w:r>
+      <w:r>
+        <w:rPr>
+          <w:noProof/>
+        </w:rPr>
+        <w:t>10</w:t>
+      </w:r>
+      <w:r>
+        <w:rPr>
+          <w:noProof/>
+        </w:rPr>
+        <w:fldChar w:fldCharType="end"/>
+      </w:r>
       <w:r>
         <w:t>.  Relacije između Redux komponenti</w:t>
       </w:r>
@@ -12765,19 +14061,45 @@
       <w:pPr>
         <w:pStyle w:val="Caption"/>
         <w:jc w:val="center"/>
-      </w:pPr>
-      <w:r>
+        <w:rPr>
+          <w:lang w:val="de-DE"/>
+        </w:rPr>
+      </w:pPr>
+      <w:r>
+        <w:rPr>
+          <w:lang w:val="de-DE"/>
+        </w:rPr>
         <w:t xml:space="preserve">Slika </w:t>
       </w:r>
-      <w:fldSimple w:instr=" SEQ Slika \* ARABIC ">
-        <w:r>
-          <w:rPr>
-            <w:noProof/>
-          </w:rPr>
-          <w:t>11</w:t>
-        </w:r>
-      </w:fldSimple>
-      <w:r>
+      <w:r>
+        <w:fldChar w:fldCharType="begin"/>
+      </w:r>
+      <w:r>
+        <w:rPr>
+          <w:lang w:val="de-DE"/>
+        </w:rPr>
+        <w:instrText xml:space="preserve"> SEQ Slika \* ARABIC </w:instrText>
+      </w:r>
+      <w:r>
+        <w:fldChar w:fldCharType="separate"/>
+      </w:r>
+      <w:r>
+        <w:rPr>
+          <w:noProof/>
+          <w:lang w:val="de-DE"/>
+        </w:rPr>
+        <w:t>11</w:t>
+      </w:r>
+      <w:r>
+        <w:rPr>
+          <w:noProof/>
+        </w:rPr>
+        <w:fldChar w:fldCharType="end"/>
+      </w:r>
+      <w:r>
+        <w:rPr>
+          <w:lang w:val="de-DE"/>
+        </w:rPr>
         <w:t>.  Tok ažuriranja stanja na Redux-u</w:t>
       </w:r>
     </w:p>
@@ -12788,19 +14110,45 @@
         <w:jc w:val="center"/>
       </w:pPr>
       <w:r>
+        <w:rPr>
+          <w:lang w:val="de-DE"/>
+        </w:rPr>
         <w:lastRenderedPageBreak/>
         <w:t xml:space="preserve">Tabela </w:t>
       </w:r>
-      <w:fldSimple w:instr=" SEQ Tabela \* ARABIC ">
-        <w:r>
-          <w:rPr>
-            <w:noProof/>
-          </w:rPr>
-          <w:t>4</w:t>
-        </w:r>
-      </w:fldSimple>
-      <w:r>
-        <w:t>.  Lista reduktora</w:t>
+      <w:r>
+        <w:fldChar w:fldCharType="begin"/>
+      </w:r>
+      <w:r>
+        <w:rPr>
+          <w:lang w:val="de-DE"/>
+        </w:rPr>
+        <w:instrText xml:space="preserve"> SEQ Tabela \* ARABIC </w:instrText>
+      </w:r>
+      <w:r>
+        <w:fldChar w:fldCharType="separate"/>
+      </w:r>
+      <w:r>
+        <w:rPr>
+          <w:noProof/>
+          <w:lang w:val="de-DE"/>
+        </w:rPr>
+        <w:t>4</w:t>
+      </w:r>
+      <w:r>
+        <w:rPr>
+          <w:noProof/>
+        </w:rPr>
+        <w:fldChar w:fldCharType="end"/>
+      </w:r>
+      <w:r>
+        <w:rPr>
+          <w:lang w:val="de-DE"/>
+        </w:rPr>
+        <w:t xml:space="preserve">.  </w:t>
+      </w:r>
+      <w:r>
+        <w:t>Lista reduktora</w:t>
       </w:r>
       <w:r>
         <w:rPr>
@@ -13438,7 +14786,7 @@
       <w:pPr>
         <w:pStyle w:val="Heading1"/>
       </w:pPr>
-      <w:bookmarkStart w:id="10" w:name="_Toc114793059"/>
+      <w:bookmarkStart w:id="11" w:name="_Toc114793059"/>
       <w:r>
         <w:lastRenderedPageBreak/>
         <w:t>4</w:t>
@@ -13446,7 +14794,7 @@
       <w:r>
         <w:t xml:space="preserve"> Zaključak</w:t>
       </w:r>
-      <w:bookmarkEnd w:id="10"/>
+      <w:bookmarkEnd w:id="11"/>
     </w:p>
     <w:p>
       <w:pPr>
@@ -13504,78 +14852,117 @@
         </w:rPr>
       </w:pPr>
       <w:r>
+        <w:rPr>
+          <w:lang w:val="sr-Latn-RS"/>
+        </w:rPr>
         <w:tab/>
       </w:r>
       <w:r>
+        <w:rPr>
+          <w:lang w:val="sr-Latn-RS"/>
+        </w:rPr>
         <w:t>Neka od eventualnih poboljšanja bila bi svakako unapređivanje korisničkog interfejsa</w:t>
       </w:r>
       <w:r>
+        <w:rPr>
+          <w:lang w:val="sr-Latn-RS"/>
+        </w:rPr>
         <w:t xml:space="preserve">, kategorizacija proizvoda, pretraga proizvoda, kao i </w:t>
       </w:r>
       <w:r>
         <w:rPr>
           <w:i/>
           <w:iCs/>
+          <w:lang w:val="sr-Latn-RS"/>
         </w:rPr>
         <w:t>SEO</w:t>
       </w:r>
       <w:r>
+        <w:rPr>
+          <w:lang w:val="sr-Latn-RS"/>
+        </w:rPr>
         <w:t xml:space="preserve"> (</w:t>
       </w:r>
       <w:r>
         <w:rPr>
           <w:i/>
           <w:iCs/>
+          <w:lang w:val="sr-Latn-RS"/>
         </w:rPr>
         <w:t>search-engine</w:t>
       </w:r>
       <w:r>
+        <w:rPr>
+          <w:lang w:val="sr-Latn-RS"/>
+        </w:rPr>
         <w:t xml:space="preserve"> optimizacija), </w:t>
       </w:r>
       <w:r>
+        <w:rPr>
+          <w:lang w:val="sr-Latn-RS"/>
+        </w:rPr>
         <w:t xml:space="preserve">mogućnost ostavljanja recenzija na proizvode, dodavanje admin korisnika sa </w:t>
       </w:r>
       <w:r>
         <w:rPr>
           <w:i/>
           <w:iCs/>
+          <w:lang w:val="sr-Latn-RS"/>
         </w:rPr>
         <w:t>CRUD</w:t>
       </w:r>
       <w:r>
+        <w:rPr>
+          <w:lang w:val="sr-Latn-RS"/>
+        </w:rPr>
         <w:t xml:space="preserve"> (</w:t>
       </w:r>
       <w:r>
         <w:rPr>
           <w:i/>
           <w:iCs/>
+          <w:lang w:val="sr-Latn-RS"/>
         </w:rPr>
         <w:t>Create, Read, Update, Delete</w:t>
       </w:r>
       <w:r>
+        <w:rPr>
+          <w:lang w:val="sr-Latn-RS"/>
+        </w:rPr>
         <w:t xml:space="preserve">) stranicom za artikle, podrška za </w:t>
       </w:r>
       <w:r>
         <w:rPr>
           <w:i/>
           <w:iCs/>
+          <w:lang w:val="sr-Latn-RS"/>
         </w:rPr>
         <w:t>Android</w:t>
       </w:r>
       <w:r>
+        <w:rPr>
+          <w:lang w:val="sr-Latn-RS"/>
+        </w:rPr>
         <w:t xml:space="preserve"> i </w:t>
       </w:r>
       <w:r>
         <w:rPr>
           <w:i/>
           <w:iCs/>
+          <w:lang w:val="sr-Latn-RS"/>
         </w:rPr>
         <w:t>iOS</w:t>
       </w:r>
       <w:r>
+        <w:rPr>
+          <w:lang w:val="sr-Latn-RS"/>
+        </w:rPr>
         <w:t xml:space="preserve"> kroz mobilne aplikacije itd.</w:t>
       </w:r>
       <w:r>
+        <w:rPr>
+          <w:lang w:val="sr-Latn-RS"/>
+        </w:rPr>
         <w:br w:type="page"/>
       </w:r>
     </w:p>
@@ -13583,7 +14970,7 @@
       <w:pPr>
         <w:pStyle w:val="Heading1"/>
       </w:pPr>
-      <w:bookmarkStart w:id="11" w:name="_Toc114793060"/>
+      <w:bookmarkStart w:id="12" w:name="_Toc114793060"/>
       <w:r>
         <w:lastRenderedPageBreak/>
         <w:t>5</w:t>
@@ -13594,7 +14981,7 @@
       <w:r>
         <w:t>Reference</w:t>
       </w:r>
-      <w:bookmarkEnd w:id="11"/>
+      <w:bookmarkEnd w:id="12"/>
     </w:p>
     <w:p>
       <w:pPr>
@@ -14233,7 +15620,7 @@
 </file>
 
 <file path=word/endnotes.xml><?xml version="1.0" encoding="utf-8"?>
-<w:endnotes xmlns:wpc="http://schemas.microsoft.com/office/word/2010/wordprocessingCanvas" xmlns:cx="http://schemas.microsoft.com/office/drawing/2014/chartex" xmlns:cx1="http://schemas.microsoft.com/office/drawing/2015/9/8/chartex" xmlns:cx2="http://schemas.microsoft.com/office/drawing/2015/10/21/chartex" xmlns:cx3="http://schemas.microsoft.com/office/drawing/2016/5/9/chartex" xmlns:cx4="http://schemas.microsoft.com/office/drawing/2016/5/10/chartex" xmlns:cx5="http://schemas.microsoft.com/office/drawing/2016/5/11/chartex" xmlns:cx6="http://schemas.microsoft.com/office/drawing/2016/5/12/chartex" xmlns:cx7="http://schemas.microsoft.com/office/drawing/2016/5/13/chartex" xmlns:cx8="http://schemas.microsoft.com/office/drawing/2016/5/14/chartex" xmlns:mc="http://schemas.openxmlformats.org/markup-compatibility/2006" xmlns:aink="http://schemas.microsoft.com/office/drawing/2016/ink" xmlns:am3d="http://schemas.microsoft.com/office/drawing/2017/model3d" xmlns:o="urn:schemas-microsoft-com:office:office" xmlns:oel="http://schemas.microsoft.com/office/2019/extlst" xmlns:r="http://schemas.openxmlformats.org/officeDocument/2006/relationships" xmlns:m="http://schemas.openxmlformats.org/officeDocument/2006/math" xmlns:v="urn:schemas-microsoft-com:vml" xmlns:wp14="http://schemas.microsoft.com/office/word/2010/wordprocessingDrawing" xmlns:wp="http://schemas.openxmlformats.org/drawingml/2006/wordprocessingDrawing" xmlns:w10="urn:schemas-microsoft-com:office:word" xmlns:w="http://schemas.openxmlformats.org/wordprocessingml/2006/main" xmlns:w14="http://schemas.microsoft.com/office/word/2010/wordml" xmlns:w15="http://schemas.microsoft.com/office/word/2012/wordml" xmlns:w16cex="http://schemas.microsoft.com/office/word/2018/wordml/cex" xmlns:w16cid="http://schemas.microsoft.com/office/word/2016/wordml/cid" xmlns:w16="http://schemas.microsoft.com/office/word/2018/wordml" xmlns:w16sdtdh="http://schemas.microsoft.com/office/word/2020/wordml/sdtdatahash" xmlns:w16se="http://schemas.microsoft.com/office/word/2015/wordml/symex" xmlns:wpg="http://schemas.microsoft.com/office/word/2010/wordprocessingGroup" xmlns:wpi="http://schemas.microsoft.com/office/word/2010/wordprocessingInk" xmlns:wne="http://schemas.microsoft.com/office/word/2006/wordml" xmlns:wps="http://schemas.microsoft.com/office/word/2010/wordprocessingShape" mc:Ignorable="w14 w15 w16se w16cid w16 w16cex w16sdtdh wp14">
+<w:endnotes xmlns:wpc="http://schemas.microsoft.com/office/word/2010/wordprocessingCanvas" xmlns:cx="http://schemas.microsoft.com/office/drawing/2014/chartex" xmlns:cx1="http://schemas.microsoft.com/office/drawing/2015/9/8/chartex" xmlns:mc="http://schemas.openxmlformats.org/markup-compatibility/2006" xmlns:o="urn:schemas-microsoft-com:office:office" xmlns:r="http://schemas.openxmlformats.org/officeDocument/2006/relationships" xmlns:m="http://schemas.openxmlformats.org/officeDocument/2006/math" xmlns:v="urn:schemas-microsoft-com:vml" xmlns:wp14="http://schemas.microsoft.com/office/word/2010/wordprocessingDrawing" xmlns:wp="http://schemas.openxmlformats.org/drawingml/2006/wordprocessingDrawing" xmlns:w10="urn:schemas-microsoft-com:office:word" xmlns:w="http://schemas.openxmlformats.org/wordprocessingml/2006/main" xmlns:w14="http://schemas.microsoft.com/office/word/2010/wordml" xmlns:w15="http://schemas.microsoft.com/office/word/2012/wordml" xmlns:w16se="http://schemas.microsoft.com/office/word/2015/wordml/symex" xmlns:wpg="http://schemas.microsoft.com/office/word/2010/wordprocessingGroup" xmlns:wpi="http://schemas.microsoft.com/office/word/2010/wordprocessingInk" xmlns:wne="http://schemas.microsoft.com/office/word/2006/wordml" xmlns:wps="http://schemas.microsoft.com/office/word/2010/wordprocessingShape" mc:Ignorable="w14 w15 w16se wp14">
   <w:endnote w:type="separator" w:id="-1">
     <w:p>
       <w:r>
@@ -14252,7 +15639,7 @@
 </file>
 
 <file path=word/footnotes.xml><?xml version="1.0" encoding="utf-8"?>
-<w:footnotes xmlns:wpc="http://schemas.microsoft.com/office/word/2010/wordprocessingCanvas" xmlns:cx="http://schemas.microsoft.com/office/drawing/2014/chartex" xmlns:cx1="http://schemas.microsoft.com/office/drawing/2015/9/8/chartex" xmlns:cx2="http://schemas.microsoft.com/office/drawing/2015/10/21/chartex" xmlns:cx3="http://schemas.microsoft.com/office/drawing/2016/5/9/chartex" xmlns:cx4="http://schemas.microsoft.com/office/drawing/2016/5/10/chartex" xmlns:cx5="http://schemas.microsoft.com/office/drawing/2016/5/11/chartex" xmlns:cx6="http://schemas.microsoft.com/office/drawing/2016/5/12/chartex" xmlns:cx7="http://schemas.microsoft.com/office/drawing/2016/5/13/chartex" xmlns:cx8="http://schemas.microsoft.com/office/drawing/2016/5/14/chartex" xmlns:mc="http://schemas.openxmlformats.org/markup-compatibility/2006" xmlns:aink="http://schemas.microsoft.com/office/drawing/2016/ink" xmlns:am3d="http://schemas.microsoft.com/office/drawing/2017/model3d" xmlns:o="urn:schemas-microsoft-com:office:office" xmlns:oel="http://schemas.microsoft.com/office/2019/extlst" xmlns:r="http://schemas.openxmlformats.org/officeDocument/2006/relationships" xmlns:m="http://schemas.openxmlformats.org/officeDocument/2006/math" xmlns:v="urn:schemas-microsoft-com:vml" xmlns:wp14="http://schemas.microsoft.com/office/word/2010/wordprocessingDrawing" xmlns:wp="http://schemas.openxmlformats.org/drawingml/2006/wordprocessingDrawing" xmlns:w10="urn:schemas-microsoft-com:office:word" xmlns:w="http://schemas.openxmlformats.org/wordprocessingml/2006/main" xmlns:w14="http://schemas.microsoft.com/office/word/2010/wordml" xmlns:w15="http://schemas.microsoft.com/office/word/2012/wordml" xmlns:w16cex="http://schemas.microsoft.com/office/word/2018/wordml/cex" xmlns:w16cid="http://schemas.microsoft.com/office/word/2016/wordml/cid" xmlns:w16="http://schemas.microsoft.com/office/word/2018/wordml" xmlns:w16sdtdh="http://schemas.microsoft.com/office/word/2020/wordml/sdtdatahash" xmlns:w16se="http://schemas.microsoft.com/office/word/2015/wordml/symex" xmlns:wpg="http://schemas.microsoft.com/office/word/2010/wordprocessingGroup" xmlns:wpi="http://schemas.microsoft.com/office/word/2010/wordprocessingInk" xmlns:wne="http://schemas.microsoft.com/office/word/2006/wordml" xmlns:wps="http://schemas.microsoft.com/office/word/2010/wordprocessingShape" mc:Ignorable="w14 w15 w16se w16cid w16 w16cex w16sdtdh wp14">
+<w:footnotes xmlns:wpc="http://schemas.microsoft.com/office/word/2010/wordprocessingCanvas" xmlns:cx="http://schemas.microsoft.com/office/drawing/2014/chartex" xmlns:cx1="http://schemas.microsoft.com/office/drawing/2015/9/8/chartex" xmlns:mc="http://schemas.openxmlformats.org/markup-compatibility/2006" xmlns:o="urn:schemas-microsoft-com:office:office" xmlns:r="http://schemas.openxmlformats.org/officeDocument/2006/relationships" xmlns:m="http://schemas.openxmlformats.org/officeDocument/2006/math" xmlns:v="urn:schemas-microsoft-com:vml" xmlns:wp14="http://schemas.microsoft.com/office/word/2010/wordprocessingDrawing" xmlns:wp="http://schemas.openxmlformats.org/drawingml/2006/wordprocessingDrawing" xmlns:w10="urn:schemas-microsoft-com:office:word" xmlns:w="http://schemas.openxmlformats.org/wordprocessingml/2006/main" xmlns:w14="http://schemas.microsoft.com/office/word/2010/wordml" xmlns:w15="http://schemas.microsoft.com/office/word/2012/wordml" xmlns:w16se="http://schemas.microsoft.com/office/word/2015/wordml/symex" xmlns:wpg="http://schemas.microsoft.com/office/word/2010/wordprocessingGroup" xmlns:wpi="http://schemas.microsoft.com/office/word/2010/wordprocessingInk" xmlns:wne="http://schemas.microsoft.com/office/word/2006/wordml" xmlns:wps="http://schemas.microsoft.com/office/word/2010/wordprocessingShape" mc:Ignorable="w14 w15 w16se wp14">
   <w:footnote w:type="separator" w:id="-1">
     <w:p>
       <w:r>
@@ -14271,7 +15658,7 @@
 </file>
 
 <file path=word/numbering.xml><?xml version="1.0" encoding="utf-8"?>
-<w:numbering xmlns:wpc="http://schemas.microsoft.com/office/word/2010/wordprocessingCanvas" xmlns:cx="http://schemas.microsoft.com/office/drawing/2014/chartex" xmlns:cx1="http://schemas.microsoft.com/office/drawing/2015/9/8/chartex" xmlns:cx2="http://schemas.microsoft.com/office/drawing/2015/10/21/chartex" xmlns:cx3="http://schemas.microsoft.com/office/drawing/2016/5/9/chartex" xmlns:cx4="http://schemas.microsoft.com/office/drawing/2016/5/10/chartex" xmlns:cx5="http://schemas.microsoft.com/office/drawing/2016/5/11/chartex" xmlns:cx6="http://schemas.microsoft.com/office/drawing/2016/5/12/chartex" xmlns:cx7="http://schemas.microsoft.com/office/drawing/2016/5/13/chartex" xmlns:cx8="http://schemas.microsoft.com/office/drawing/2016/5/14/chartex" xmlns:mc="http://schemas.openxmlformats.org/markup-compatibility/2006" xmlns:aink="http://schemas.microsoft.com/office/drawing/2016/ink" xmlns:am3d="http://schemas.microsoft.com/office/drawing/2017/model3d" xmlns:o="urn:schemas-microsoft-com:office:office" xmlns:oel="http://schemas.microsoft.com/office/2019/extlst" xmlns:r="http://schemas.openxmlformats.org/officeDocument/2006/relationships" xmlns:m="http://schemas.openxmlformats.org/officeDocument/2006/math" xmlns:v="urn:schemas-microsoft-com:vml" xmlns:wp14="http://schemas.microsoft.com/office/word/2010/wordprocessingDrawing" xmlns:wp="http://schemas.openxmlformats.org/drawingml/2006/wordprocessingDrawing" xmlns:w10="urn:schemas-microsoft-com:office:word" xmlns:w="http://schemas.openxmlformats.org/wordprocessingml/2006/main" xmlns:w14="http://schemas.microsoft.com/office/word/2010/wordml" xmlns:w15="http://schemas.microsoft.com/office/word/2012/wordml" xmlns:w16cex="http://schemas.microsoft.com/office/word/2018/wordml/cex" xmlns:w16cid="http://schemas.microsoft.com/office/word/2016/wordml/cid" xmlns:w16="http://schemas.microsoft.com/office/word/2018/wordml" xmlns:w16sdtdh="http://schemas.microsoft.com/office/word/2020/wordml/sdtdatahash" xmlns:w16se="http://schemas.microsoft.com/office/word/2015/wordml/symex" xmlns:wpg="http://schemas.microsoft.com/office/word/2010/wordprocessingGroup" xmlns:wpi="http://schemas.microsoft.com/office/word/2010/wordprocessingInk" xmlns:wne="http://schemas.microsoft.com/office/word/2006/wordml" xmlns:wps="http://schemas.microsoft.com/office/word/2010/wordprocessingShape" mc:Ignorable="w14 w15 w16se w16cid w16 w16cex w16sdtdh wp14">
+<w:numbering xmlns:wpc="http://schemas.microsoft.com/office/word/2010/wordprocessingCanvas" xmlns:cx="http://schemas.microsoft.com/office/drawing/2014/chartex" xmlns:cx1="http://schemas.microsoft.com/office/drawing/2015/9/8/chartex" xmlns:mc="http://schemas.openxmlformats.org/markup-compatibility/2006" xmlns:o="urn:schemas-microsoft-com:office:office" xmlns:r="http://schemas.openxmlformats.org/officeDocument/2006/relationships" xmlns:m="http://schemas.openxmlformats.org/officeDocument/2006/math" xmlns:v="urn:schemas-microsoft-com:vml" xmlns:wp14="http://schemas.microsoft.com/office/word/2010/wordprocessingDrawing" xmlns:wp="http://schemas.openxmlformats.org/drawingml/2006/wordprocessingDrawing" xmlns:w10="urn:schemas-microsoft-com:office:word" xmlns:w="http://schemas.openxmlformats.org/wordprocessingml/2006/main" xmlns:w14="http://schemas.microsoft.com/office/word/2010/wordml" xmlns:w15="http://schemas.microsoft.com/office/word/2012/wordml" xmlns:w16se="http://schemas.microsoft.com/office/word/2015/wordml/symex" xmlns:wpg="http://schemas.microsoft.com/office/word/2010/wordprocessingGroup" xmlns:wpi="http://schemas.microsoft.com/office/word/2010/wordprocessingInk" xmlns:wne="http://schemas.microsoft.com/office/word/2006/wordml" xmlns:wps="http://schemas.microsoft.com/office/word/2010/wordprocessingShape" mc:Ignorable="w14 w15 w16se wp14">
   <w:abstractNum w:abstractNumId="0" w15:restartNumberingAfterBreak="0">
     <w:nsid w:val="08A97360"/>
     <w:multiLevelType w:val="hybridMultilevel"/>
@@ -14926,29 +16313,29 @@
       </w:rPr>
     </w:lvl>
   </w:abstractNum>
-  <w:num w:numId="1" w16cid:durableId="1507206320">
+  <w:num w:numId="1">
     <w:abstractNumId w:val="1"/>
   </w:num>
-  <w:num w:numId="2" w16cid:durableId="985352759">
+  <w:num w:numId="2">
     <w:abstractNumId w:val="3"/>
   </w:num>
-  <w:num w:numId="3" w16cid:durableId="1983193783">
+  <w:num w:numId="3">
     <w:abstractNumId w:val="0"/>
   </w:num>
-  <w:num w:numId="4" w16cid:durableId="2046755315">
+  <w:num w:numId="4">
     <w:abstractNumId w:val="5"/>
   </w:num>
-  <w:num w:numId="5" w16cid:durableId="571164304">
+  <w:num w:numId="5">
     <w:abstractNumId w:val="4"/>
   </w:num>
-  <w:num w:numId="6" w16cid:durableId="635768203">
+  <w:num w:numId="6">
     <w:abstractNumId w:val="2"/>
   </w:num>
 </w:numbering>
 </file>
 
 <file path=word/styles.xml><?xml version="1.0" encoding="utf-8"?>
-<w:styles xmlns:mc="http://schemas.openxmlformats.org/markup-compatibility/2006" xmlns:r="http://schemas.openxmlformats.org/officeDocument/2006/relationships" xmlns:w="http://schemas.openxmlformats.org/wordprocessingml/2006/main" xmlns:w14="http://schemas.microsoft.com/office/word/2010/wordml" xmlns:w15="http://schemas.microsoft.com/office/word/2012/wordml" xmlns:w16cex="http://schemas.microsoft.com/office/word/2018/wordml/cex" xmlns:w16cid="http://schemas.microsoft.com/office/word/2016/wordml/cid" xmlns:w16="http://schemas.microsoft.com/office/word/2018/wordml" xmlns:w16sdtdh="http://schemas.microsoft.com/office/word/2020/wordml/sdtdatahash" xmlns:w16se="http://schemas.microsoft.com/office/word/2015/wordml/symex" mc:Ignorable="w14 w15 w16se w16cid w16 w16cex w16sdtdh">
+<w:styles xmlns:mc="http://schemas.openxmlformats.org/markup-compatibility/2006" xmlns:r="http://schemas.openxmlformats.org/officeDocument/2006/relationships" xmlns:w="http://schemas.openxmlformats.org/wordprocessingml/2006/main" xmlns:w14="http://schemas.microsoft.com/office/word/2010/wordml" xmlns:w15="http://schemas.microsoft.com/office/word/2012/wordml" xmlns:w16se="http://schemas.microsoft.com/office/word/2015/wordml/symex" mc:Ignorable="w14 w15 w16se">
   <w:docDefaults>
     <w:rPrDefault>
       <w:rPr>
@@ -14964,7 +16351,7 @@
       </w:pPr>
     </w:pPrDefault>
   </w:docDefaults>
-  <w:latentStyles w:defLockedState="0" w:defUIPriority="99" w:defSemiHidden="0" w:defUnhideWhenUsed="0" w:defQFormat="0" w:count="376">
+  <w:latentStyles w:defLockedState="0" w:defUIPriority="99" w:defSemiHidden="0" w:defUnhideWhenUsed="0" w:defQFormat="0" w:count="371">
     <w:lsdException w:name="Normal" w:uiPriority="0" w:qFormat="1"/>
     <w:lsdException w:name="heading 1" w:uiPriority="9" w:qFormat="1"/>
     <w:lsdException w:name="heading 2" w:semiHidden="1" w:uiPriority="9" w:unhideWhenUsed="1" w:qFormat="1"/>
@@ -15336,11 +16723,6 @@
     <w:lsdException w:name="List Table 5 Dark Accent 6" w:uiPriority="50"/>
     <w:lsdException w:name="List Table 6 Colorful Accent 6" w:uiPriority="51"/>
     <w:lsdException w:name="List Table 7 Colorful Accent 6" w:uiPriority="52"/>
-    <w:lsdException w:name="Mention" w:semiHidden="1" w:unhideWhenUsed="1"/>
-    <w:lsdException w:name="Smart Hyperlink" w:semiHidden="1" w:unhideWhenUsed="1"/>
-    <w:lsdException w:name="Hashtag" w:semiHidden="1" w:unhideWhenUsed="1"/>
-    <w:lsdException w:name="Unresolved Mention" w:semiHidden="1" w:unhideWhenUsed="1"/>
-    <w:lsdException w:name="Smart Link" w:semiHidden="1" w:unhideWhenUsed="1"/>
   </w:latentStyles>
   <w:style w:type="paragraph" w:default="1" w:styleId="Normal">
     <w:name w:val="Normal"/>
@@ -15605,7 +16987,7 @@
       <w:shd w:val="clear" w:color="auto" w:fill="E1DFDD"/>
     </w:rPr>
   </w:style>
-  <w:style w:type="character" w:styleId="UnresolvedMention">
+  <w:style w:type="character" w:customStyle="1" w:styleId="UnresolvedMention">
     <w:name w:val="Unresolved Mention"/>
     <w:basedOn w:val="DefaultParagraphFont"/>
     <w:uiPriority w:val="99"/>
@@ -16438,7 +17820,7 @@
 </file>
 
 <file path=customXml/itemProps1.xml><?xml version="1.0" encoding="utf-8"?>
-<ds:datastoreItem xmlns:ds="http://schemas.openxmlformats.org/officeDocument/2006/customXml" ds:itemID="{630D6AB6-3DF8-4F82-B2E8-362D2AE59489}">
+<ds:datastoreItem xmlns:ds="http://schemas.openxmlformats.org/officeDocument/2006/customXml" ds:itemID="{AA19ED55-77F8-4558-8F78-0145C5C49A80}">
   <ds:schemaRefs>
     <ds:schemaRef ds:uri="http://schemas.openxmlformats.org/officeDocument/2006/bibliography"/>
   </ds:schemaRefs>

</xml_diff>